<commit_message>
SRS Docs added Use case diagram, scope and FlowChart
</commit_message>
<xml_diff>
--- a/docs/SRS_project_xxx.docx
+++ b/docs/SRS_project_xxx.docx
@@ -1,6 +1,6 @@
 
 <file path=word/document.xml><?xml version="1.0" encoding="utf-8"?>
-<w:document xmlns:wpc="http://schemas.microsoft.com/office/word/2010/wordprocessingCanvas" xmlns:cx="http://schemas.microsoft.com/office/drawing/2014/chartex" xmlns:cx1="http://schemas.microsoft.com/office/drawing/2015/9/8/chartex" xmlns:cx2="http://schemas.microsoft.com/office/drawing/2015/10/21/chartex" xmlns:cx3="http://schemas.microsoft.com/office/drawing/2016/5/9/chartex" xmlns:cx4="http://schemas.microsoft.com/office/drawing/2016/5/10/chartex" xmlns:cx5="http://schemas.microsoft.com/office/drawing/2016/5/11/chartex" xmlns:cx6="http://schemas.microsoft.com/office/drawing/2016/5/12/chartex" xmlns:cx7="http://schemas.microsoft.com/office/drawing/2016/5/13/chartex" xmlns:cx8="http://schemas.microsoft.com/office/drawing/2016/5/14/chartex" xmlns:mc="http://schemas.openxmlformats.org/markup-compatibility/2006" xmlns:aink="http://schemas.microsoft.com/office/drawing/2016/ink" xmlns:am3d="http://schemas.microsoft.com/office/drawing/2017/model3d" xmlns:o="urn:schemas-microsoft-com:office:office" xmlns:oel="http://schemas.microsoft.com/office/2019/extlst" xmlns:r="http://schemas.openxmlformats.org/officeDocument/2006/relationships" xmlns:m="http://schemas.openxmlformats.org/officeDocument/2006/math" xmlns:v="urn:schemas-microsoft-com:vml" xmlns:wp14="http://schemas.microsoft.com/office/word/2010/wordprocessingDrawing" xmlns:wp="http://schemas.openxmlformats.org/drawingml/2006/wordprocessingDrawing" xmlns:w10="urn:schemas-microsoft-com:office:word" xmlns:w="http://schemas.openxmlformats.org/wordprocessingml/2006/main" xmlns:w14="http://schemas.microsoft.com/office/word/2010/wordml" xmlns:w15="http://schemas.microsoft.com/office/word/2012/wordml" xmlns:w16cex="http://schemas.microsoft.com/office/word/2018/wordml/cex" xmlns:w16cid="http://schemas.microsoft.com/office/word/2016/wordml/cid" xmlns:w16="http://schemas.microsoft.com/office/word/2018/wordml" xmlns:w16sdtdh="http://schemas.microsoft.com/office/word/2020/wordml/sdtdatahash" xmlns:w16se="http://schemas.microsoft.com/office/word/2015/wordml/symex" xmlns:wpg="http://schemas.microsoft.com/office/word/2010/wordprocessingGroup" xmlns:wpi="http://schemas.microsoft.com/office/word/2010/wordprocessingInk" xmlns:wne="http://schemas.microsoft.com/office/word/2006/wordml" xmlns:wps="http://schemas.microsoft.com/office/word/2010/wordprocessingShape" mc:Ignorable="w14 w15 w16se w16cid w16 w16cex w16sdtdh wp14">
+<w:document xmlns:wpc="http://schemas.microsoft.com/office/word/2010/wordprocessingCanvas" xmlns:cx="http://schemas.microsoft.com/office/drawing/2014/chartex" xmlns:cx1="http://schemas.microsoft.com/office/drawing/2015/9/8/chartex" xmlns:cx2="http://schemas.microsoft.com/office/drawing/2015/10/21/chartex" xmlns:cx3="http://schemas.microsoft.com/office/drawing/2016/5/9/chartex" xmlns:cx4="http://schemas.microsoft.com/office/drawing/2016/5/10/chartex" xmlns:cx5="http://schemas.microsoft.com/office/drawing/2016/5/11/chartex" xmlns:cx6="http://schemas.microsoft.com/office/drawing/2016/5/12/chartex" xmlns:cx7="http://schemas.microsoft.com/office/drawing/2016/5/13/chartex" xmlns:cx8="http://schemas.microsoft.com/office/drawing/2016/5/14/chartex" xmlns:mc="http://schemas.openxmlformats.org/markup-compatibility/2006" xmlns:aink="http://schemas.microsoft.com/office/drawing/2016/ink" xmlns:am3d="http://schemas.microsoft.com/office/drawing/2017/model3d" xmlns:o="urn:schemas-microsoft-com:office:office" xmlns:oel="http://schemas.microsoft.com/office/2019/extlst" xmlns:r="http://schemas.openxmlformats.org/officeDocument/2006/relationships" xmlns:m="http://schemas.openxmlformats.org/officeDocument/2006/math" xmlns:v="urn:schemas-microsoft-com:vml" xmlns:wp14="http://schemas.microsoft.com/office/word/2010/wordprocessingDrawing" xmlns:wp="http://schemas.openxmlformats.org/drawingml/2006/wordprocessingDrawing" xmlns:w10="urn:schemas-microsoft-com:office:word" xmlns:w="http://schemas.openxmlformats.org/wordprocessingml/2006/main" xmlns:w14="http://schemas.microsoft.com/office/word/2010/wordml" xmlns:w15="http://schemas.microsoft.com/office/word/2012/wordml" xmlns:w16cex="http://schemas.microsoft.com/office/word/2018/wordml/cex" xmlns:w16cid="http://schemas.microsoft.com/office/word/2016/wordml/cid" xmlns:w16="http://schemas.microsoft.com/office/word/2018/wordml" xmlns:w16du="http://schemas.microsoft.com/office/word/2023/wordml/word16du" xmlns:w16sdtdh="http://schemas.microsoft.com/office/word/2020/wordml/sdtdatahash" xmlns:w16sdtfl="http://schemas.microsoft.com/office/word/2024/wordml/sdtformatlock" xmlns:w16se="http://schemas.microsoft.com/office/word/2015/wordml/symex" xmlns:wpg="http://schemas.microsoft.com/office/word/2010/wordprocessingGroup" xmlns:wpi="http://schemas.microsoft.com/office/word/2010/wordprocessingInk" xmlns:wne="http://schemas.microsoft.com/office/word/2006/wordml" xmlns:wps="http://schemas.microsoft.com/office/word/2010/wordprocessingShape" mc:Ignorable="w14 w15 w16se w16cid w16 w16cex w16sdtdh w16sdtfl w16du wp14">
   <w:body>
     <w:sdt>
       <w:sdtPr>
@@ -1865,6 +1865,378 @@
                 <w:lang w:val="en-SG"/>
               </w:rPr>
             </w:pPr>
+            <w:proofErr w:type="gramStart"/>
+            <w:r>
+              <w:rPr>
+                <w:lang w:val="en-SG"/>
+              </w:rPr>
+              <w:t>N.A</w:t>
+            </w:r>
+            <w:proofErr w:type="gramEnd"/>
+          </w:p>
+        </w:tc>
+        <w:tc>
+          <w:tcPr>
+            <w:tcW w:w="1803" w:type="dxa"/>
+          </w:tcPr>
+          <w:p>
+            <w:pPr>
+              <w:rPr>
+                <w:lang w:val="en-SG"/>
+              </w:rPr>
+            </w:pPr>
+            <w:r>
+              <w:rPr>
+                <w:lang w:val="en-SG"/>
+              </w:rPr>
+              <w:t>N.A.</w:t>
+            </w:r>
+          </w:p>
+        </w:tc>
+        <w:tc>
+          <w:tcPr>
+            <w:tcW w:w="1804" w:type="dxa"/>
+          </w:tcPr>
+          <w:p>
+            <w:pPr>
+              <w:rPr>
+                <w:lang w:val="en-SG"/>
+              </w:rPr>
+            </w:pPr>
+            <w:r>
+              <w:rPr>
+                <w:lang w:val="en-SG"/>
+              </w:rPr>
+              <w:t>1.0</w:t>
+            </w:r>
+          </w:p>
+        </w:tc>
+      </w:tr>
+      <w:tr>
+        <w:tc>
+          <w:tcPr>
+            <w:tcW w:w="1803" w:type="dxa"/>
+          </w:tcPr>
+          <w:p>
+            <w:pPr>
+              <w:rPr>
+                <w:lang w:val="en-SG"/>
+              </w:rPr>
+            </w:pPr>
+            <w:r>
+              <w:rPr>
+                <w:lang w:val="en-SG"/>
+              </w:rPr>
+              <w:t>2.</w:t>
+            </w:r>
+          </w:p>
+        </w:tc>
+        <w:tc>
+          <w:tcPr>
+            <w:tcW w:w="1803" w:type="dxa"/>
+          </w:tcPr>
+          <w:p>
+            <w:pPr>
+              <w:rPr>
+                <w:lang w:val="en-SG"/>
+              </w:rPr>
+            </w:pPr>
+            <w:r>
+              <w:rPr>
+                <w:lang w:val="en-SG"/>
+              </w:rPr>
+              <w:t>Added Scope</w:t>
+            </w:r>
+          </w:p>
+        </w:tc>
+        <w:tc>
+          <w:tcPr>
+            <w:tcW w:w="1803" w:type="dxa"/>
+          </w:tcPr>
+          <w:p>
+            <w:pPr>
+              <w:rPr>
+                <w:lang w:val="en-SG"/>
+              </w:rPr>
+            </w:pPr>
+            <w:r>
+              <w:rPr>
+                <w:lang w:val="en-SG"/>
+              </w:rPr>
+              <w:t>Srikar</w:t>
+            </w:r>
+          </w:p>
+        </w:tc>
+        <w:tc>
+          <w:tcPr>
+            <w:tcW w:w="1803" w:type="dxa"/>
+          </w:tcPr>
+          <w:p>
+            <w:pPr>
+              <w:rPr>
+                <w:lang w:val="en-SG"/>
+              </w:rPr>
+            </w:pPr>
+            <w:r>
+              <w:rPr>
+                <w:lang w:val="en-SG"/>
+              </w:rPr>
+              <w:t>12/11/2025</w:t>
+            </w:r>
+          </w:p>
+        </w:tc>
+        <w:tc>
+          <w:tcPr>
+            <w:tcW w:w="1804" w:type="dxa"/>
+          </w:tcPr>
+          <w:p>
+            <w:pPr>
+              <w:rPr>
+                <w:lang w:val="en-SG"/>
+              </w:rPr>
+            </w:pPr>
+            <w:r>
+              <w:rPr>
+                <w:lang w:val="en-SG"/>
+              </w:rPr>
+              <w:t>1.1</w:t>
+            </w:r>
+          </w:p>
+        </w:tc>
+      </w:tr>
+      <w:tr>
+        <w:tc>
+          <w:tcPr>
+            <w:tcW w:w="1803" w:type="dxa"/>
+          </w:tcPr>
+          <w:p>
+            <w:pPr>
+              <w:rPr>
+                <w:lang w:val="en-SG"/>
+              </w:rPr>
+            </w:pPr>
+            <w:r>
+              <w:rPr>
+                <w:lang w:val="en-SG"/>
+              </w:rPr>
+              <w:t>3.</w:t>
+            </w:r>
+          </w:p>
+        </w:tc>
+        <w:tc>
+          <w:tcPr>
+            <w:tcW w:w="1803" w:type="dxa"/>
+          </w:tcPr>
+          <w:p>
+            <w:pPr>
+              <w:rPr>
+                <w:lang w:val="en-SG"/>
+              </w:rPr>
+            </w:pPr>
+            <w:r>
+              <w:rPr>
+                <w:lang w:val="en-SG"/>
+              </w:rPr>
+              <w:t>Added Use case diagram</w:t>
+            </w:r>
+          </w:p>
+        </w:tc>
+        <w:tc>
+          <w:tcPr>
+            <w:tcW w:w="1803" w:type="dxa"/>
+          </w:tcPr>
+          <w:p>
+            <w:pPr>
+              <w:rPr>
+                <w:lang w:val="en-SG"/>
+              </w:rPr>
+            </w:pPr>
+            <w:r>
+              <w:rPr>
+                <w:lang w:val="en-SG"/>
+              </w:rPr>
+              <w:t>Thiha</w:t>
+            </w:r>
+          </w:p>
+        </w:tc>
+        <w:tc>
+          <w:tcPr>
+            <w:tcW w:w="1803" w:type="dxa"/>
+          </w:tcPr>
+          <w:p>
+            <w:pPr>
+              <w:rPr>
+                <w:lang w:val="en-SG"/>
+              </w:rPr>
+            </w:pPr>
+            <w:r>
+              <w:rPr>
+                <w:lang w:val="en-SG"/>
+              </w:rPr>
+              <w:t>13/11/2025</w:t>
+            </w:r>
+          </w:p>
+        </w:tc>
+        <w:tc>
+          <w:tcPr>
+            <w:tcW w:w="1804" w:type="dxa"/>
+          </w:tcPr>
+          <w:p>
+            <w:pPr>
+              <w:rPr>
+                <w:lang w:val="en-SG"/>
+              </w:rPr>
+            </w:pPr>
+            <w:r>
+              <w:rPr>
+                <w:lang w:val="en-SG"/>
+              </w:rPr>
+              <w:t>1.2</w:t>
+            </w:r>
+          </w:p>
+        </w:tc>
+      </w:tr>
+      <w:tr>
+        <w:tc>
+          <w:tcPr>
+            <w:tcW w:w="1803" w:type="dxa"/>
+          </w:tcPr>
+          <w:p>
+            <w:pPr>
+              <w:rPr>
+                <w:lang w:val="en-SG"/>
+              </w:rPr>
+            </w:pPr>
+            <w:r>
+              <w:rPr>
+                <w:lang w:val="en-SG"/>
+              </w:rPr>
+              <w:t>4.</w:t>
+            </w:r>
+          </w:p>
+        </w:tc>
+        <w:tc>
+          <w:tcPr>
+            <w:tcW w:w="1803" w:type="dxa"/>
+          </w:tcPr>
+          <w:p>
+            <w:pPr>
+              <w:rPr>
+                <w:lang w:val="en-SG"/>
+              </w:rPr>
+            </w:pPr>
+            <w:r>
+              <w:rPr>
+                <w:lang w:val="en-SG"/>
+              </w:rPr>
+              <w:t xml:space="preserve">Added </w:t>
+            </w:r>
+            <w:proofErr w:type="spellStart"/>
+            <w:r>
+              <w:rPr>
+                <w:lang w:val="en-SG"/>
+              </w:rPr>
+              <w:t>Rpi</w:t>
+            </w:r>
+            <w:proofErr w:type="spellEnd"/>
+            <w:r>
+              <w:rPr>
+                <w:lang w:val="en-SG"/>
+              </w:rPr>
+              <w:t xml:space="preserve"> Flowcharts</w:t>
+            </w:r>
+          </w:p>
+        </w:tc>
+        <w:tc>
+          <w:tcPr>
+            <w:tcW w:w="1803" w:type="dxa"/>
+          </w:tcPr>
+          <w:p>
+            <w:pPr>
+              <w:rPr>
+                <w:lang w:val="en-SG"/>
+              </w:rPr>
+            </w:pPr>
+            <w:r>
+              <w:rPr>
+                <w:lang w:val="en-SG"/>
+              </w:rPr>
+              <w:t>Por Yu</w:t>
+            </w:r>
+          </w:p>
+        </w:tc>
+        <w:tc>
+          <w:tcPr>
+            <w:tcW w:w="1803" w:type="dxa"/>
+          </w:tcPr>
+          <w:p>
+            <w:pPr>
+              <w:rPr>
+                <w:lang w:val="en-SG"/>
+              </w:rPr>
+            </w:pPr>
+            <w:r>
+              <w:rPr>
+                <w:lang w:val="en-SG"/>
+              </w:rPr>
+              <w:t>15/11/2025</w:t>
+            </w:r>
+          </w:p>
+        </w:tc>
+        <w:tc>
+          <w:tcPr>
+            <w:tcW w:w="1804" w:type="dxa"/>
+          </w:tcPr>
+          <w:p>
+            <w:pPr>
+              <w:rPr>
+                <w:lang w:val="en-SG"/>
+              </w:rPr>
+            </w:pPr>
+            <w:r>
+              <w:rPr>
+                <w:lang w:val="en-SG"/>
+              </w:rPr>
+              <w:t>1.3</w:t>
+            </w:r>
+          </w:p>
+        </w:tc>
+      </w:tr>
+      <w:tr>
+        <w:tc>
+          <w:tcPr>
+            <w:tcW w:w="1803" w:type="dxa"/>
+          </w:tcPr>
+          <w:p>
+            <w:pPr>
+              <w:rPr>
+                <w:lang w:val="en-SG"/>
+              </w:rPr>
+            </w:pPr>
+          </w:p>
+        </w:tc>
+        <w:tc>
+          <w:tcPr>
+            <w:tcW w:w="1803" w:type="dxa"/>
+          </w:tcPr>
+          <w:p>
+            <w:pPr>
+              <w:rPr>
+                <w:lang w:val="en-SG"/>
+              </w:rPr>
+            </w:pPr>
+          </w:p>
+        </w:tc>
+        <w:tc>
+          <w:tcPr>
+            <w:tcW w:w="1803" w:type="dxa"/>
+          </w:tcPr>
+          <w:p>
+            <w:pPr>
+              <w:rPr>
+                <w:lang w:val="en-SG"/>
+              </w:rPr>
+            </w:pPr>
           </w:p>
         </w:tc>
         <w:tc>
@@ -1889,12 +2261,6 @@
                 <w:lang w:val="en-SG"/>
               </w:rPr>
             </w:pPr>
-            <w:r>
-              <w:rPr>
-                <w:lang w:val="en-SG"/>
-              </w:rPr>
-              <w:t>1.0</w:t>
-            </w:r>
           </w:p>
         </w:tc>
       </w:tr>
@@ -1971,13 +2337,27 @@
         <w:rPr>
           <w:lang w:val="en-SG"/>
         </w:rPr>
-        <w:t>This SRS document describes the System Requirements and Software Design for an IoT Coffee make</w:t>
+        <w:t>This SRS document describes the System Requirements and Software Design for a</w:t>
       </w:r>
       <w:r>
         <w:rPr>
           <w:lang w:val="en-SG"/>
         </w:rPr>
-        <w:t>r and the target audience are</w:t>
+        <w:t xml:space="preserve"> </w:t>
+      </w:r>
+      <w:r>
+        <w:t xml:space="preserve">Library Book Reservation and Collection </w:t>
+      </w:r>
+      <w:proofErr w:type="gramStart"/>
+      <w:r>
+        <w:t>System</w:t>
+      </w:r>
+      <w:proofErr w:type="gramEnd"/>
+      <w:r>
+        <w:rPr>
+          <w:lang w:val="en-SG"/>
+        </w:rPr>
+        <w:t xml:space="preserve"> and the target audience are</w:t>
       </w:r>
       <w:r>
         <w:rPr>
@@ -2045,6 +2425,463 @@
         <w:t>Scope</w:t>
       </w:r>
       <w:bookmarkEnd w:id="4"/>
+    </w:p>
+    <w:p>
+      <w:pPr>
+        <w:ind w:left="360"/>
+        <w:rPr>
+          <w:lang w:val="en-SG"/>
+        </w:rPr>
+      </w:pPr>
+      <w:r>
+        <w:rPr>
+          <w:lang w:val="en-SG"/>
+        </w:rPr>
+        <w:t xml:space="preserve">Our Library Book Reservation and Collection System </w:t>
+      </w:r>
+      <w:proofErr w:type="gramStart"/>
+      <w:r>
+        <w:rPr>
+          <w:lang w:val="en-SG"/>
+        </w:rPr>
+        <w:t>aims</w:t>
+      </w:r>
+      <w:proofErr w:type="gramEnd"/>
+      <w:r>
+        <w:rPr>
+          <w:lang w:val="en-SG"/>
+        </w:rPr>
+        <w:t xml:space="preserve"> to provide greater convenience to the </w:t>
+      </w:r>
+      <w:proofErr w:type="gramStart"/>
+      <w:r>
+        <w:rPr>
+          <w:lang w:val="en-SG"/>
+        </w:rPr>
+        <w:t>general public</w:t>
+      </w:r>
+      <w:proofErr w:type="gramEnd"/>
+      <w:r>
+        <w:rPr>
+          <w:lang w:val="en-SG"/>
+        </w:rPr>
+        <w:t xml:space="preserve"> when reserving books from their local public library. The system aims to provide a user-friendly interface and to provide convenience to the user when it comes to reserving and picking up books. Below are the Scopes of this project.</w:t>
+      </w:r>
+    </w:p>
+    <w:p>
+      <w:pPr>
+        <w:pStyle w:val="ListParagraph"/>
+        <w:numPr>
+          <w:ilvl w:val="0"/>
+          <w:numId w:val="15"/>
+        </w:numPr>
+        <w:rPr>
+          <w:lang w:val="en-SG"/>
+        </w:rPr>
+      </w:pPr>
+      <w:r>
+        <w:rPr>
+          <w:lang w:val="en-SG"/>
+        </w:rPr>
+        <w:t>User Registration and Database Authentication system</w:t>
+      </w:r>
+    </w:p>
+    <w:p>
+      <w:pPr>
+        <w:pStyle w:val="ListParagraph"/>
+        <w:numPr>
+          <w:ilvl w:val="1"/>
+          <w:numId w:val="15"/>
+        </w:numPr>
+        <w:rPr>
+          <w:lang w:val="en-SG"/>
+        </w:rPr>
+      </w:pPr>
+      <w:r>
+        <w:rPr>
+          <w:lang w:val="en-SG"/>
+        </w:rPr>
+        <w:t>Implement a way for User to sign up on the App</w:t>
+      </w:r>
+      <w:r>
+        <w:rPr>
+          <w:lang w:val="en-SG"/>
+        </w:rPr>
+        <w:t xml:space="preserve">, </w:t>
+      </w:r>
+      <w:r>
+        <w:rPr>
+          <w:lang w:val="en-SG"/>
+        </w:rPr>
+        <w:t>website</w:t>
+      </w:r>
+      <w:r>
+        <w:rPr>
+          <w:lang w:val="en-SG"/>
+        </w:rPr>
+        <w:t xml:space="preserve"> </w:t>
+      </w:r>
+    </w:p>
+    <w:p>
+      <w:pPr>
+        <w:pStyle w:val="ListParagraph"/>
+        <w:numPr>
+          <w:ilvl w:val="1"/>
+          <w:numId w:val="15"/>
+        </w:numPr>
+        <w:rPr>
+          <w:lang w:val="en-SG"/>
+        </w:rPr>
+      </w:pPr>
+      <w:r>
+        <w:rPr>
+          <w:lang w:val="en-SG"/>
+        </w:rPr>
+        <w:t>Enable a way for Users to sign in to their account using a password on the App and website</w:t>
+      </w:r>
+    </w:p>
+    <w:p>
+      <w:pPr>
+        <w:pStyle w:val="ListParagraph"/>
+        <w:numPr>
+          <w:ilvl w:val="0"/>
+          <w:numId w:val="15"/>
+        </w:numPr>
+        <w:rPr>
+          <w:lang w:val="en-SG"/>
+        </w:rPr>
+      </w:pPr>
+      <w:r>
+        <w:rPr>
+          <w:lang w:val="en-SG"/>
+        </w:rPr>
+        <w:t>Online Reservations:</w:t>
+      </w:r>
+    </w:p>
+    <w:p>
+      <w:pPr>
+        <w:pStyle w:val="ListParagraph"/>
+        <w:numPr>
+          <w:ilvl w:val="1"/>
+          <w:numId w:val="15"/>
+        </w:numPr>
+        <w:rPr>
+          <w:lang w:val="en-SG"/>
+        </w:rPr>
+      </w:pPr>
+      <w:r>
+        <w:rPr>
+          <w:lang w:val="en-SG"/>
+        </w:rPr>
+        <w:t>Implement a way for Users to choose a library and view all the books available for reservation at that location.</w:t>
+      </w:r>
+    </w:p>
+    <w:p>
+      <w:pPr>
+        <w:pStyle w:val="ListParagraph"/>
+        <w:numPr>
+          <w:ilvl w:val="1"/>
+          <w:numId w:val="15"/>
+        </w:numPr>
+        <w:rPr>
+          <w:lang w:val="en-SG"/>
+        </w:rPr>
+      </w:pPr>
+      <w:r>
+        <w:rPr>
+          <w:lang w:val="en-SG"/>
+        </w:rPr>
+        <w:t>Implement a way for Users to select a book and reserve it online</w:t>
+      </w:r>
+    </w:p>
+    <w:p>
+      <w:pPr>
+        <w:pStyle w:val="ListParagraph"/>
+        <w:numPr>
+          <w:ilvl w:val="1"/>
+          <w:numId w:val="15"/>
+        </w:numPr>
+        <w:rPr>
+          <w:lang w:val="en-SG"/>
+        </w:rPr>
+      </w:pPr>
+      <w:r>
+        <w:rPr>
+          <w:lang w:val="en-SG"/>
+        </w:rPr>
+        <w:t>Set a limit to the number of books a user can have reserved/borrowed at any point in time.</w:t>
+      </w:r>
+    </w:p>
+    <w:p>
+      <w:pPr>
+        <w:pStyle w:val="ListParagraph"/>
+        <w:numPr>
+          <w:ilvl w:val="1"/>
+          <w:numId w:val="15"/>
+        </w:numPr>
+        <w:rPr>
+          <w:lang w:val="en-SG"/>
+        </w:rPr>
+      </w:pPr>
+      <w:r>
+        <w:rPr>
+          <w:lang w:val="en-SG"/>
+        </w:rPr>
+        <w:t>Display to user the list of books they have borrowed or reserved on the account</w:t>
+      </w:r>
+    </w:p>
+    <w:p>
+      <w:pPr>
+        <w:pStyle w:val="ListParagraph"/>
+        <w:numPr>
+          <w:ilvl w:val="1"/>
+          <w:numId w:val="15"/>
+        </w:numPr>
+        <w:rPr>
+          <w:lang w:val="en-SG"/>
+        </w:rPr>
+      </w:pPr>
+      <w:r>
+        <w:rPr>
+          <w:lang w:val="en-SG"/>
+        </w:rPr>
+        <w:t>Implement a way for users to extend their loan period on the App once</w:t>
+      </w:r>
+    </w:p>
+    <w:p>
+      <w:pPr>
+        <w:pStyle w:val="ListParagraph"/>
+        <w:numPr>
+          <w:ilvl w:val="0"/>
+          <w:numId w:val="15"/>
+        </w:numPr>
+        <w:rPr>
+          <w:lang w:val="en-SG"/>
+        </w:rPr>
+      </w:pPr>
+      <w:r>
+        <w:rPr>
+          <w:lang w:val="en-SG"/>
+        </w:rPr>
+        <w:t>Penalties:</w:t>
+      </w:r>
+    </w:p>
+    <w:p>
+      <w:pPr>
+        <w:pStyle w:val="ListParagraph"/>
+        <w:numPr>
+          <w:ilvl w:val="1"/>
+          <w:numId w:val="15"/>
+        </w:numPr>
+        <w:rPr>
+          <w:lang w:val="en-SG"/>
+        </w:rPr>
+      </w:pPr>
+      <w:r>
+        <w:rPr>
+          <w:lang w:val="en-SG"/>
+        </w:rPr>
+        <w:t>Implement a system that checks for reserved/ borrowed books for late returns and cancels reservations that are not picked up</w:t>
+      </w:r>
+    </w:p>
+    <w:p>
+      <w:pPr>
+        <w:pStyle w:val="ListParagraph"/>
+        <w:numPr>
+          <w:ilvl w:val="1"/>
+          <w:numId w:val="15"/>
+        </w:numPr>
+        <w:rPr>
+          <w:lang w:val="en-SG"/>
+        </w:rPr>
+      </w:pPr>
+      <w:r>
+        <w:rPr>
+          <w:lang w:val="en-SG"/>
+        </w:rPr>
+        <w:t>Implement a system to calculate the fee and block users from borrowing more books if they have late returns until money is deducted from a RFID card</w:t>
+      </w:r>
+    </w:p>
+    <w:p>
+      <w:pPr>
+        <w:pStyle w:val="ListParagraph"/>
+        <w:numPr>
+          <w:ilvl w:val="0"/>
+          <w:numId w:val="15"/>
+        </w:numPr>
+        <w:rPr>
+          <w:lang w:val="en-SG"/>
+        </w:rPr>
+      </w:pPr>
+      <w:r>
+        <w:rPr>
+          <w:lang w:val="en-SG"/>
+        </w:rPr>
+        <w:t>Physical Book Borrowing:</w:t>
+      </w:r>
+    </w:p>
+    <w:p>
+      <w:pPr>
+        <w:pStyle w:val="ListParagraph"/>
+        <w:numPr>
+          <w:ilvl w:val="1"/>
+          <w:numId w:val="15"/>
+        </w:numPr>
+        <w:rPr>
+          <w:lang w:val="en-SG"/>
+        </w:rPr>
+      </w:pPr>
+      <w:r>
+        <w:rPr>
+          <w:lang w:val="en-SG"/>
+        </w:rPr>
+        <w:t xml:space="preserve">Implement a Kiosk using the raspberry pi that lets a user log in </w:t>
+      </w:r>
+      <w:r>
+        <w:rPr>
+          <w:lang w:val="en-SG"/>
+        </w:rPr>
+        <w:t xml:space="preserve">by scanning </w:t>
+      </w:r>
+      <w:r>
+        <w:rPr>
+          <w:lang w:val="en-SG"/>
+        </w:rPr>
+        <w:t xml:space="preserve">their </w:t>
+      </w:r>
+      <w:r>
+        <w:rPr>
+          <w:lang w:val="en-SG"/>
+        </w:rPr>
+        <w:t>NR</w:t>
+      </w:r>
+      <w:r>
+        <w:rPr>
+          <w:lang w:val="en-SG"/>
+        </w:rPr>
+        <w:t>IC/SP student Card</w:t>
+      </w:r>
+      <w:r>
+        <w:rPr>
+          <w:lang w:val="en-SG"/>
+        </w:rPr>
+        <w:t xml:space="preserve"> </w:t>
+      </w:r>
+      <w:r>
+        <w:rPr>
+          <w:lang w:val="en-SG"/>
+        </w:rPr>
+        <w:t xml:space="preserve"> </w:t>
+      </w:r>
+    </w:p>
+    <w:p>
+      <w:pPr>
+        <w:pStyle w:val="ListParagraph"/>
+        <w:numPr>
+          <w:ilvl w:val="1"/>
+          <w:numId w:val="15"/>
+        </w:numPr>
+        <w:rPr>
+          <w:lang w:val="en-SG"/>
+        </w:rPr>
+      </w:pPr>
+      <w:r>
+        <w:rPr>
+          <w:lang w:val="en-SG"/>
+        </w:rPr>
+        <w:t xml:space="preserve">Check if the user will exceed their </w:t>
+      </w:r>
+      <w:r>
+        <w:rPr>
+          <w:lang w:val="en-SG"/>
+        </w:rPr>
+        <w:t>10</w:t>
+      </w:r>
+      <w:r>
+        <w:rPr>
+          <w:lang w:val="en-SG"/>
+        </w:rPr>
+        <w:t xml:space="preserve"> books limit</w:t>
+      </w:r>
+      <w:r>
+        <w:rPr>
+          <w:lang w:val="en-SG"/>
+        </w:rPr>
+        <w:t xml:space="preserve"> and block the loan if necessary</w:t>
+      </w:r>
+    </w:p>
+    <w:p>
+      <w:pPr>
+        <w:pStyle w:val="ListParagraph"/>
+        <w:numPr>
+          <w:ilvl w:val="1"/>
+          <w:numId w:val="15"/>
+        </w:numPr>
+        <w:rPr>
+          <w:lang w:val="en-SG"/>
+        </w:rPr>
+      </w:pPr>
+      <w:r>
+        <w:rPr>
+          <w:lang w:val="en-SG"/>
+        </w:rPr>
+        <w:t xml:space="preserve">If all requirements are met dispense the book using </w:t>
+      </w:r>
+      <w:r>
+        <w:rPr>
+          <w:lang w:val="en-SG"/>
+        </w:rPr>
+        <w:t>the Motor</w:t>
+      </w:r>
+    </w:p>
+    <w:p>
+      <w:pPr>
+        <w:pStyle w:val="ListParagraph"/>
+        <w:numPr>
+          <w:ilvl w:val="0"/>
+          <w:numId w:val="15"/>
+        </w:numPr>
+        <w:rPr>
+          <w:lang w:val="en-SG"/>
+        </w:rPr>
+      </w:pPr>
+      <w:r>
+        <w:rPr>
+          <w:lang w:val="en-SG"/>
+        </w:rPr>
+        <w:t>Returns Process:</w:t>
+      </w:r>
+    </w:p>
+    <w:p>
+      <w:pPr>
+        <w:pStyle w:val="ListParagraph"/>
+        <w:numPr>
+          <w:ilvl w:val="1"/>
+          <w:numId w:val="15"/>
+        </w:numPr>
+        <w:rPr>
+          <w:lang w:val="en-SG"/>
+        </w:rPr>
+      </w:pPr>
+      <w:r>
+        <w:rPr>
+          <w:lang w:val="en-SG"/>
+        </w:rPr>
+        <w:t>To return their books, a user must scan the barcode on the book using the Kiosk’s Camera Module</w:t>
+      </w:r>
+    </w:p>
+    <w:p>
+      <w:pPr>
+        <w:rPr>
+          <w:lang w:val="en-SG"/>
+        </w:rPr>
+      </w:pPr>
+      <w:r>
+        <w:rPr>
+          <w:lang w:val="en-SG"/>
+        </w:rPr>
+        <w:br w:type="page"/>
+      </w:r>
     </w:p>
     <w:p>
       <w:pPr>
@@ -2234,7 +3071,7 @@
               <w:rPr>
                 <w:lang w:val="en-SG"/>
               </w:rPr>
-              <w:t>NFC</w:t>
+              <w:t>RFID</w:t>
             </w:r>
           </w:p>
         </w:tc>
@@ -2252,8 +3089,16 @@
               <w:rPr>
                 <w:lang w:val="en-SG"/>
               </w:rPr>
-              <w:t>Near Field Communication</w:t>
-            </w:r>
+              <w:t xml:space="preserve">Radio-Frequency </w:t>
+            </w:r>
+            <w:proofErr w:type="spellStart"/>
+            <w:r>
+              <w:rPr>
+                <w:lang w:val="en-SG"/>
+              </w:rPr>
+              <w:t>IDentification</w:t>
+            </w:r>
+            <w:proofErr w:type="spellEnd"/>
           </w:p>
         </w:tc>
       </w:tr>
@@ -2272,7 +3117,7 @@
               <w:rPr>
                 <w:lang w:val="en-SG"/>
               </w:rPr>
-              <w:t>SW</w:t>
+              <w:t>NRIC</w:t>
             </w:r>
           </w:p>
         </w:tc>
@@ -2290,7 +3135,7 @@
               <w:rPr>
                 <w:lang w:val="en-SG"/>
               </w:rPr>
-              <w:t xml:space="preserve">Software </w:t>
+              <w:t>National Registration Identity Card</w:t>
             </w:r>
           </w:p>
         </w:tc>
@@ -2310,7 +3155,7 @@
               <w:rPr>
                 <w:lang w:val="en-SG"/>
               </w:rPr>
-              <w:t>HW</w:t>
+              <w:t>SP</w:t>
             </w:r>
           </w:p>
         </w:tc>
@@ -2328,7 +3173,7 @@
               <w:rPr>
                 <w:lang w:val="en-SG"/>
               </w:rPr>
-              <w:t>Hardware</w:t>
+              <w:t>Singapore Polytechnic</w:t>
             </w:r>
           </w:p>
         </w:tc>
@@ -2456,11 +3301,16 @@
     </w:p>
     <w:p>
       <w:pPr>
-        <w:ind w:left="360"/>
-        <w:rPr>
-          <w:lang w:val="en-SG"/>
-        </w:rPr>
-      </w:pPr>
+        <w:rPr>
+          <w:lang w:val="en-SG"/>
+        </w:rPr>
+      </w:pPr>
+      <w:r>
+        <w:rPr>
+          <w:lang w:val="en-SG"/>
+        </w:rPr>
+        <w:br w:type="page"/>
+      </w:r>
     </w:p>
     <w:p>
       <w:pPr>
@@ -2518,8 +3368,8 @@
     </w:p>
     <w:p>
       <w:pPr>
-        <w:rPr>
-          <w:color w:val="FF0000"/>
+        <w:jc w:val="center"/>
+        <w:rPr>
           <w:lang w:val="en-SG"/>
         </w:rPr>
       </w:pPr>
@@ -2529,7 +3379,59 @@
           <w:color w:val="FF0000"/>
           <w:lang w:eastAsia="en-GB"/>
         </w:rPr>
-        <w:t>Add Use Case diagrams here ..</w:t>
+        <w:drawing>
+          <wp:inline distT="0" distB="0" distL="0" distR="0" wp14:anchorId="390F3426" wp14:editId="7033E066">
+            <wp:extent cx="5668980" cy="6781800"/>
+            <wp:effectExtent l="0" t="0" r="8255" b="0"/>
+            <wp:docPr id="988518496" name="Picture 31"/>
+            <wp:cNvGraphicFramePr>
+              <a:graphicFrameLocks xmlns:a="http://schemas.openxmlformats.org/drawingml/2006/main" noChangeAspect="1"/>
+            </wp:cNvGraphicFramePr>
+            <a:graphic xmlns:a="http://schemas.openxmlformats.org/drawingml/2006/main">
+              <a:graphicData uri="http://schemas.openxmlformats.org/drawingml/2006/picture">
+                <pic:pic xmlns:pic="http://schemas.openxmlformats.org/drawingml/2006/picture">
+                  <pic:nvPicPr>
+                    <pic:cNvPr id="0" name="Picture 1"/>
+                    <pic:cNvPicPr>
+                      <a:picLocks noChangeAspect="1" noChangeArrowheads="1"/>
+                    </pic:cNvPicPr>
+                  </pic:nvPicPr>
+                  <pic:blipFill rotWithShape="1">
+                    <a:blip r:embed="rId11" cstate="print">
+                      <a:extLst>
+                        <a:ext uri="{28A0092B-C50C-407E-A947-70E740481C1C}">
+                          <a14:useLocalDpi xmlns:a14="http://schemas.microsoft.com/office/drawing/2010/main" val="0"/>
+                        </a:ext>
+                      </a:extLst>
+                    </a:blip>
+                    <a:srcRect l="16337" t="8151" b="21045"/>
+                    <a:stretch>
+                      <a:fillRect/>
+                    </a:stretch>
+                  </pic:blipFill>
+                  <pic:spPr bwMode="auto">
+                    <a:xfrm>
+                      <a:off x="0" y="0"/>
+                      <a:ext cx="5688710" cy="6805403"/>
+                    </a:xfrm>
+                    <a:prstGeom prst="rect">
+                      <a:avLst/>
+                    </a:prstGeom>
+                    <a:noFill/>
+                    <a:ln>
+                      <a:noFill/>
+                    </a:ln>
+                    <a:extLst>
+                      <a:ext uri="{53640926-AAD7-44D8-BBD7-CCE9431645EC}">
+                        <a14:shadowObscured xmlns:a14="http://schemas.microsoft.com/office/drawing/2010/main"/>
+                      </a:ext>
+                    </a:extLst>
+                  </pic:spPr>
+                </pic:pic>
+              </a:graphicData>
+            </a:graphic>
+          </wp:inline>
+        </w:drawing>
       </w:r>
     </w:p>
     <w:p>
@@ -2566,111 +3468,66 @@
           <w:lang w:val="en-SG"/>
         </w:rPr>
       </w:pPr>
-    </w:p>
-    <w:p>
-      <w:pPr>
-        <w:rPr>
-          <w:lang w:val="en-SG"/>
-        </w:rPr>
-      </w:pPr>
-    </w:p>
-    <w:p>
-      <w:pPr>
-        <w:rPr>
-          <w:lang w:val="en-SG"/>
-        </w:rPr>
-      </w:pPr>
-    </w:p>
-    <w:p>
-      <w:pPr>
-        <w:rPr>
-          <w:lang w:val="en-SG"/>
-        </w:rPr>
-      </w:pPr>
-    </w:p>
-    <w:p>
-      <w:pPr>
-        <w:rPr>
-          <w:lang w:val="en-SG"/>
-        </w:rPr>
-      </w:pPr>
-    </w:p>
-    <w:p>
-      <w:pPr>
-        <w:rPr>
-          <w:lang w:val="en-SG"/>
-        </w:rPr>
-      </w:pPr>
-    </w:p>
-    <w:p>
-      <w:pPr>
-        <w:rPr>
-          <w:lang w:val="en-SG"/>
-        </w:rPr>
-      </w:pPr>
-    </w:p>
-    <w:p>
-      <w:pPr>
-        <w:rPr>
-          <w:lang w:val="en-SG"/>
-        </w:rPr>
-      </w:pPr>
-    </w:p>
-    <w:p>
-      <w:pPr>
-        <w:rPr>
-          <w:lang w:val="en-SG"/>
-        </w:rPr>
-      </w:pPr>
-    </w:p>
-    <w:p>
-      <w:pPr>
-        <w:rPr>
-          <w:lang w:val="en-SG"/>
-        </w:rPr>
-      </w:pPr>
-    </w:p>
-    <w:p>
-      <w:pPr>
-        <w:rPr>
-          <w:lang w:val="en-SG"/>
-        </w:rPr>
-      </w:pPr>
-    </w:p>
-    <w:p>
-      <w:pPr>
-        <w:rPr>
-          <w:lang w:val="en-SG"/>
-        </w:rPr>
-      </w:pPr>
-    </w:p>
-    <w:p>
-      <w:pPr>
-        <w:rPr>
-          <w:lang w:val="en-SG"/>
-        </w:rPr>
-      </w:pPr>
-    </w:p>
-    <w:p>
-      <w:pPr>
-        <w:rPr>
-          <w:lang w:val="en-SG"/>
-        </w:rPr>
-      </w:pPr>
-    </w:p>
-    <w:p>
-      <w:pPr>
-        <w:rPr>
-          <w:lang w:val="en-SG"/>
-        </w:rPr>
-      </w:pPr>
-    </w:p>
-    <w:p>
-      <w:pPr>
-        <w:rPr>
-          <w:lang w:val="en-SG"/>
-        </w:rPr>
-      </w:pPr>
+      <w:r>
+        <w:rPr>
+          <w:noProof/>
+          <w:lang w:val="en-SG"/>
+        </w:rPr>
+        <w:lastRenderedPageBreak/>
+        <w:drawing>
+          <wp:inline distT="0" distB="0" distL="0" distR="0" wp14:anchorId="0527871D" wp14:editId="7EE78019">
+            <wp:extent cx="6143972" cy="7124700"/>
+            <wp:effectExtent l="0" t="0" r="9525" b="0"/>
+            <wp:docPr id="133441636" name="Picture 32"/>
+            <wp:cNvGraphicFramePr>
+              <a:graphicFrameLocks xmlns:a="http://schemas.openxmlformats.org/drawingml/2006/main" noChangeAspect="1"/>
+            </wp:cNvGraphicFramePr>
+            <a:graphic xmlns:a="http://schemas.openxmlformats.org/drawingml/2006/main">
+              <a:graphicData uri="http://schemas.openxmlformats.org/drawingml/2006/picture">
+                <pic:pic xmlns:pic="http://schemas.openxmlformats.org/drawingml/2006/picture">
+                  <pic:nvPicPr>
+                    <pic:cNvPr id="0" name="Picture 2"/>
+                    <pic:cNvPicPr>
+                      <a:picLocks noChangeAspect="1" noChangeArrowheads="1"/>
+                    </pic:cNvPicPr>
+                  </pic:nvPicPr>
+                  <pic:blipFill rotWithShape="1">
+                    <a:blip r:embed="rId12">
+                      <a:extLst>
+                        <a:ext uri="{28A0092B-C50C-407E-A947-70E740481C1C}">
+                          <a14:useLocalDpi xmlns:a14="http://schemas.microsoft.com/office/drawing/2010/main" val="0"/>
+                        </a:ext>
+                      </a:extLst>
+                    </a:blip>
+                    <a:srcRect l="14495" t="7621" r="532" b="22672"/>
+                    <a:stretch>
+                      <a:fillRect/>
+                    </a:stretch>
+                  </pic:blipFill>
+                  <pic:spPr bwMode="auto">
+                    <a:xfrm>
+                      <a:off x="0" y="0"/>
+                      <a:ext cx="6148015" cy="7129389"/>
+                    </a:xfrm>
+                    <a:prstGeom prst="rect">
+                      <a:avLst/>
+                    </a:prstGeom>
+                    <a:noFill/>
+                    <a:ln>
+                      <a:noFill/>
+                    </a:ln>
+                    <a:extLst>
+                      <a:ext uri="{53640926-AAD7-44D8-BBD7-CCE9431645EC}">
+                        <a14:shadowObscured xmlns:a14="http://schemas.microsoft.com/office/drawing/2010/main"/>
+                      </a:ext>
+                    </a:extLst>
+                  </pic:spPr>
+                </pic:pic>
+              </a:graphicData>
+            </a:graphic>
+          </wp:inline>
+        </w:drawing>
+      </w:r>
     </w:p>
     <w:p>
       <w:pPr>
@@ -2814,7 +3671,7 @@
                           </pic:cNvPicPr>
                         </pic:nvPicPr>
                         <pic:blipFill>
-                          <a:blip r:embed="rId11"/>
+                          <a:blip r:embed="rId13"/>
                           <a:stretch>
                             <a:fillRect/>
                           </a:stretch>
@@ -3406,7 +4263,7 @@
                           </pic:cNvPicPr>
                         </pic:nvPicPr>
                         <pic:blipFill>
-                          <a:blip r:embed="rId12"/>
+                          <a:blip r:embed="rId14"/>
                           <a:stretch>
                             <a:fillRect/>
                           </a:stretch>
@@ -3467,7 +4324,7 @@
                           </pic:cNvPicPr>
                         </pic:nvPicPr>
                         <pic:blipFill>
-                          <a:blip r:embed="rId13"/>
+                          <a:blip r:embed="rId15"/>
                           <a:stretch>
                             <a:fillRect/>
                           </a:stretch>
@@ -3578,7 +4435,7 @@
           </mc:Choice>
           <mc:Fallback>
             <w:pict>
-              <v:group w14:anchorId="77D1DE5A" id="Canvas 30" o:spid="_x0000_s1026" editas="canvas" style="width:484.6pt;height:394.6pt;mso-position-horizontal-relative:char;mso-position-vertical-relative:line" coordsize="61544,50114" o:gfxdata="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">
+              <v:group w14:anchorId="414B50A5" id="Canvas 30" o:spid="_x0000_s1026" editas="canvas" style="width:484.6pt;height:394.6pt;mso-position-horizontal-relative:char;mso-position-vertical-relative:line" coordsize="61544,50114" o:gfxdata="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">
                 <v:shapetype id="_x0000_t75" coordsize="21600,21600" o:spt="75" o:preferrelative="t" path="m@4@5l@4@11@9@11@9@5xe" filled="f" stroked="f">
                   <v:stroke joinstyle="miter"/>
                   <v:formulas>
@@ -3603,9 +4460,8 @@
                   <v:path o:connecttype="none"/>
                 </v:shape>
                 <v:rect id="Rectangle 35" o:spid="_x0000_s1028" style="position:absolute;left:20179;top:7397;width:20187;height:39688;visibility:visible;mso-wrap-style:square;v-text-anchor:middle" o:gfxdata="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" fillcolor="white [3212]" strokecolor="#1f4d78 [1604]" strokeweight="1pt"/>
-                <v:shape id="Picture 36" o:spid="_x0000_s1029" type="#_x0000_t75" style="position:absolute;left:28015;top:21434;width:3961;height:4310;visibility:visible;mso-wrap-style:square" o:gfxdata="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">
-                  <v:imagedata r:id="rId14" o:title=""/>
-                  <v:path arrowok="t"/>
+                <v:shape id="Picture 36" o:spid="_x0000_s1029" type="#_x0000_t75" style="position:absolute;left:28015;top:21434;width:3961;height:4310;visibility:visible;mso-wrap-style:square" o:gfxdata="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">
+                  <v:imagedata r:id="rId16" o:title=""/>
                 </v:shape>
                 <v:rect id="Rectangle 40" o:spid="_x0000_s1030" style="position:absolute;left:45427;top:10787;width:8779;height:3003;visibility:visible;mso-wrap-style:square;v-text-anchor:middle" o:gfxdata="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" fillcolor="#5b9bd5 [3204]" strokecolor="#1f4d78 [1604]" strokeweight="1pt">
                   <v:textbox>
@@ -3805,9 +4661,8 @@
                     </w:txbxContent>
                   </v:textbox>
                 </v:shape>
-                <v:shape id="Picture 105" o:spid="_x0000_s1043" type="#_x0000_t75" style="position:absolute;left:1772;top:16584;width:11880;height:10941;rotation:1198506fd;visibility:visible;mso-wrap-style:square" o:gfxdata="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">
-                  <v:imagedata r:id="rId15" o:title=""/>
-                  <v:path arrowok="t"/>
+                <v:shape id="Picture 105" o:spid="_x0000_s1043" type="#_x0000_t75" style="position:absolute;left:1772;top:16584;width:11880;height:10941;rotation:1198506fd;visibility:visible;mso-wrap-style:square" o:gfxdata="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">
+                  <v:imagedata r:id="rId17" o:title=""/>
                 </v:shape>
                 <v:shapetype id="_x0000_t69" coordsize="21600,21600" o:spt="69" adj="4320,5400" path="m,10800l@0,21600@0@3@2@3@2,21600,21600,10800@2,0@2@1@0@1@0,xe">
                   <v:stroke joinstyle="miter"/>
@@ -3826,9 +4681,8 @@
                   </v:handles>
                 </v:shapetype>
                 <v:shape id="Left-Right Arrow 107" o:spid="_x0000_s1044" type="#_x0000_t69" style="position:absolute;left:12973;top:20068;width:6947;height:3029;visibility:visible;mso-wrap-style:square;v-text-anchor:middle" o:gfxdata="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" adj="4709" fillcolor="#ffc000 [3207]" stroked="f" strokeweight="1pt"/>
-                <v:shape id="Picture 108" o:spid="_x0000_s1045" type="#_x0000_t75" style="position:absolute;left:3073;top:30915;width:8866;height:4629;rotation:90;visibility:visible;mso-wrap-style:square" o:gfxdata="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">
-                  <v:imagedata r:id="rId16" o:title=""/>
-                  <v:path arrowok="t"/>
+                <v:shape id="Picture 108" o:spid="_x0000_s1045" type="#_x0000_t75" style="position:absolute;left:3073;top:30915;width:8866;height:4629;rotation:90;visibility:visible;mso-wrap-style:square" o:gfxdata="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">
+                  <v:imagedata r:id="rId18" o:title=""/>
                 </v:shape>
                 <v:shape id="Straight Arrow Connector 110" o:spid="_x0000_s1046" type="#_x0000_t32" style="position:absolute;left:10021;top:32702;width:9898;height:0;visibility:visible;mso-wrap-style:square" o:connectortype="straight" o:gfxdata="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" strokecolor="black [3213]" strokeweight="1.5pt">
                   <v:stroke endarrow="block" joinstyle="miter"/>
@@ -3963,43 +4817,25 @@
           <w:lang w:val="en-SG"/>
         </w:rPr>
       </w:pPr>
-      <w:bookmarkStart w:id="10" w:name="_Toc149979849"/>
       <w:r>
         <w:rPr>
           <w:lang w:val="en-SG"/>
         </w:rPr>
-        <w:t xml:space="preserve">Function </w:t>
+        <w:t>Kiosk Startup</w:t>
       </w:r>
-      <w:proofErr w:type="spellStart"/>
+    </w:p>
+    <w:p>
+      <w:pPr>
+        <w:rPr>
+          <w:color w:val="FF0000"/>
+          <w:lang w:val="en-SG"/>
+        </w:rPr>
+      </w:pPr>
       <w:r>
         <w:rPr>
           <w:lang w:val="en-SG"/>
         </w:rPr>
-        <w:t>xxxx</w:t>
-      </w:r>
-      <w:bookmarkEnd w:id="10"/>
-      <w:proofErr w:type="spellEnd"/>
-    </w:p>
-    <w:p>
-      <w:pPr>
-        <w:rPr>
-          <w:lang w:val="en-SG"/>
-        </w:rPr>
-      </w:pPr>
-    </w:p>
-    <w:p>
-      <w:pPr>
-        <w:rPr>
-          <w:color w:val="FF0000"/>
-          <w:lang w:val="en-SG"/>
-        </w:rPr>
-      </w:pPr>
-      <w:r>
-        <w:rPr>
-          <w:color w:val="FF0000"/>
-          <w:lang w:val="en-SG"/>
-        </w:rPr>
-        <w:t>Add short description here …</w:t>
+        <w:t>What should be done by the Raspberry Pi when the user is there to collect their reservation</w:t>
       </w:r>
     </w:p>
     <w:p>
@@ -4083,7 +4919,13 @@
               <w:rPr>
                 <w:lang w:val="en-SG"/>
               </w:rPr>
-              <w:t>REQ-xx</w:t>
+              <w:t>REQ-</w:t>
+            </w:r>
+            <w:r>
+              <w:rPr>
+                <w:lang w:val="en-SG"/>
+              </w:rPr>
+              <w:t>01</w:t>
             </w:r>
           </w:p>
         </w:tc>
@@ -4093,7 +4935,32 @@
           </w:tcPr>
           <w:p>
             <w:pPr>
-              <w:pStyle w:val="ListParagraph"/>
+              <w:rPr>
+                <w:lang w:val="en-SG"/>
+              </w:rPr>
+            </w:pPr>
+            <w:r>
+              <w:rPr>
+                <w:lang w:val="en-SG"/>
+              </w:rPr>
+              <w:t>When the Raspberry pi is started the following should be shown on the LCD</w:t>
+            </w:r>
+          </w:p>
+          <w:p>
+            <w:pPr>
+              <w:rPr>
+                <w:lang w:val="en-SG"/>
+              </w:rPr>
+            </w:pPr>
+            <w:r>
+              <w:rPr>
+                <w:lang w:val="en-SG"/>
+              </w:rPr>
+              <w:t>“Please scan your Identity card”</w:t>
+            </w:r>
+          </w:p>
+          <w:p>
+            <w:pPr>
               <w:rPr>
                 <w:lang w:val="en-SG"/>
               </w:rPr>
@@ -4123,7 +4990,13 @@
               <w:rPr>
                 <w:lang w:val="en-SG"/>
               </w:rPr>
-              <w:t>REQ-xx</w:t>
+              <w:t>REQ-</w:t>
+            </w:r>
+            <w:r>
+              <w:rPr>
+                <w:lang w:val="en-SG"/>
+              </w:rPr>
+              <w:t>02</w:t>
             </w:r>
           </w:p>
         </w:tc>
@@ -4133,7 +5006,25 @@
           </w:tcPr>
           <w:p>
             <w:pPr>
-              <w:pStyle w:val="ListParagraph"/>
+              <w:rPr>
+                <w:lang w:val="en-SG"/>
+              </w:rPr>
+            </w:pPr>
+            <w:r>
+              <w:rPr>
+                <w:lang w:val="en-SG"/>
+              </w:rPr>
+              <w:t>Once the user has scan their card the Raspberry Pi has to scan the database for Profiles that match the ID</w:t>
+            </w:r>
+            <w:r>
+              <w:rPr>
+                <w:lang w:val="en-SG"/>
+              </w:rPr>
+              <w:t xml:space="preserve">. </w:t>
+            </w:r>
+          </w:p>
+          <w:p>
+            <w:pPr>
               <w:rPr>
                 <w:lang w:val="en-SG"/>
               </w:rPr>
@@ -4163,7 +5054,13 @@
               <w:rPr>
                 <w:lang w:val="en-SG"/>
               </w:rPr>
-              <w:t>REQ-xx</w:t>
+              <w:t>REQ-</w:t>
+            </w:r>
+            <w:r>
+              <w:rPr>
+                <w:lang w:val="en-SG"/>
+              </w:rPr>
+              <w:t>03</w:t>
             </w:r>
           </w:p>
         </w:tc>
@@ -4177,38 +5074,113 @@
                 <w:lang w:val="en-SG"/>
               </w:rPr>
             </w:pPr>
+            <w:r>
+              <w:rPr>
+                <w:lang w:val="en-SG"/>
+              </w:rPr>
+              <w:t xml:space="preserve">If no match is found in REQ-02 the LCD should Display </w:t>
+            </w:r>
+          </w:p>
+          <w:p>
+            <w:pPr>
+              <w:rPr>
+                <w:lang w:val="en-SG"/>
+              </w:rPr>
+            </w:pPr>
+            <w:r>
+              <w:rPr>
+                <w:lang w:val="en-SG"/>
+              </w:rPr>
+              <w:t>“No account found” and return to the startup screen in REQ-01</w:t>
+            </w:r>
+          </w:p>
+          <w:p>
+            <w:pPr>
+              <w:rPr>
+                <w:lang w:val="en-SG"/>
+              </w:rPr>
+            </w:pPr>
+          </w:p>
+        </w:tc>
+      </w:tr>
+      <w:tr>
+        <w:tc>
+          <w:tcPr>
+            <w:tcW w:w="1555" w:type="dxa"/>
+          </w:tcPr>
+          <w:p>
+            <w:pPr>
+              <w:rPr>
+                <w:lang w:val="en-SG"/>
+              </w:rPr>
+            </w:pPr>
+            <w:r>
+              <w:rPr>
+                <w:lang w:val="en-SG"/>
+              </w:rPr>
+              <w:t>REQ-04</w:t>
+            </w:r>
+          </w:p>
+        </w:tc>
+        <w:tc>
+          <w:tcPr>
+            <w:tcW w:w="7654" w:type="dxa"/>
+          </w:tcPr>
+          <w:p>
+            <w:pPr>
+              <w:rPr>
+                <w:lang w:val="en-SG"/>
+              </w:rPr>
+            </w:pPr>
+            <w:r>
+              <w:rPr>
+                <w:lang w:val="en-SG"/>
+              </w:rPr>
+              <w:t xml:space="preserve">If there is a match in REQ-02 the LCD should Display </w:t>
+            </w:r>
+          </w:p>
+          <w:p>
+            <w:pPr>
+              <w:rPr>
+                <w:lang w:val="en-SG"/>
+              </w:rPr>
+            </w:pPr>
+            <w:r>
+              <w:rPr>
+                <w:lang w:val="en-SG"/>
+              </w:rPr>
+              <w:t>“1 –Collect Books 2- Return Books”</w:t>
+            </w:r>
+          </w:p>
+        </w:tc>
+      </w:tr>
+      <w:tr>
+        <w:tc>
+          <w:tcPr>
+            <w:tcW w:w="1555" w:type="dxa"/>
+          </w:tcPr>
+          <w:p>
+            <w:pPr>
+              <w:rPr>
+                <w:lang w:val="en-SG"/>
+              </w:rPr>
+            </w:pPr>
+          </w:p>
+        </w:tc>
+        <w:tc>
+          <w:tcPr>
+            <w:tcW w:w="7654" w:type="dxa"/>
+          </w:tcPr>
+          <w:p>
+            <w:pPr>
+              <w:rPr>
+                <w:lang w:val="en-SG"/>
+              </w:rPr>
+            </w:pPr>
           </w:p>
         </w:tc>
       </w:tr>
     </w:tbl>
-    <w:p>
-      <w:pPr>
-        <w:rPr>
-          <w:lang w:val="en-SG"/>
-        </w:rPr>
-      </w:pPr>
-    </w:p>
-    <w:p>
-      <w:pPr>
-        <w:rPr>
-          <w:lang w:val="en-SG"/>
-        </w:rPr>
-      </w:pPr>
-    </w:p>
-    <w:p>
-      <w:pPr>
-        <w:rPr>
-          <w:lang w:val="en-SG"/>
-        </w:rPr>
-      </w:pPr>
-    </w:p>
-    <w:p>
-      <w:pPr>
-        <w:rPr>
-          <w:lang w:val="en-SG"/>
-        </w:rPr>
-      </w:pPr>
-    </w:p>
     <w:p>
       <w:pPr>
         <w:rPr>
@@ -4353,22 +5325,21 @@
           <w:lang w:val="en-SG"/>
         </w:rPr>
       </w:pPr>
-      <w:bookmarkStart w:id="11" w:name="_Toc149979850"/>
+      <w:bookmarkStart w:id="10" w:name="_Toc149979850"/>
       <w:r>
         <w:rPr>
           <w:lang w:val="en-SG"/>
         </w:rPr>
+        <w:lastRenderedPageBreak/>
         <w:t xml:space="preserve">Function </w:t>
       </w:r>
-      <w:proofErr w:type="spellStart"/>
+      <w:bookmarkEnd w:id="10"/>
       <w:r>
         <w:rPr>
           <w:lang w:val="en-SG"/>
         </w:rPr>
-        <w:t>yyyy</w:t>
+        <w:t>Collect Books</w:t>
       </w:r>
-      <w:bookmarkEnd w:id="11"/>
-      <w:proofErr w:type="spellEnd"/>
     </w:p>
     <w:p>
       <w:pPr>
@@ -4389,7 +5360,21 @@
           <w:color w:val="FF0000"/>
           <w:lang w:val="en-SG"/>
         </w:rPr>
-        <w:t>Add short description here …</w:t>
+        <w:t>When the user wants to collect their books from the kiosk the following should take place</w:t>
+      </w:r>
+      <w:r>
+        <w:rPr>
+          <w:color w:val="FF0000"/>
+          <w:lang w:val="en-SG"/>
+        </w:rPr>
+        <w:t xml:space="preserve"> </w:t>
+      </w:r>
+      <w:r>
+        <w:rPr>
+          <w:color w:val="FF0000"/>
+          <w:lang w:val="en-SG"/>
+        </w:rPr>
+        <w:tab/>
       </w:r>
     </w:p>
     <w:p>
@@ -4473,7 +5458,13 @@
               <w:rPr>
                 <w:lang w:val="en-SG"/>
               </w:rPr>
-              <w:t>REQ-xx</w:t>
+              <w:t>REQ-</w:t>
+            </w:r>
+            <w:r>
+              <w:rPr>
+                <w:lang w:val="en-SG"/>
+              </w:rPr>
+              <w:t>05</w:t>
             </w:r>
           </w:p>
         </w:tc>
@@ -4487,6 +5478,18 @@
                 <w:lang w:val="en-SG"/>
               </w:rPr>
             </w:pPr>
+            <w:r>
+              <w:rPr>
+                <w:lang w:val="en-SG"/>
+              </w:rPr>
+              <w:t xml:space="preserve">In REQ-04 if option 1 is selected on the matrix keypad, </w:t>
+            </w:r>
+            <w:r>
+              <w:rPr>
+                <w:lang w:val="en-SG"/>
+              </w:rPr>
+              <w:t>the following flowchart should be implemented</w:t>
+            </w:r>
           </w:p>
           <w:p>
             <w:pPr>
@@ -4509,13 +5512,72 @@
       <w:pPr>
         <w:keepNext/>
       </w:pPr>
-    </w:p>
-    <w:p>
-      <w:pPr>
-        <w:rPr>
-          <w:lang w:val="en-SG"/>
-        </w:rPr>
-      </w:pPr>
+      <w:r>
+        <w:rPr>
+          <w:noProof/>
+        </w:rPr>
+        <w:drawing>
+          <wp:inline distT="0" distB="0" distL="0" distR="0" wp14:anchorId="61513922" wp14:editId="0B5C3DF0">
+            <wp:extent cx="5680075" cy="6061075"/>
+            <wp:effectExtent l="0" t="0" r="0" b="0"/>
+            <wp:docPr id="198525369" name="Picture 34"/>
+            <wp:cNvGraphicFramePr>
+              <a:graphicFrameLocks xmlns:a="http://schemas.openxmlformats.org/drawingml/2006/main" noChangeAspect="1"/>
+            </wp:cNvGraphicFramePr>
+            <a:graphic xmlns:a="http://schemas.openxmlformats.org/drawingml/2006/main">
+              <a:graphicData uri="http://schemas.openxmlformats.org/drawingml/2006/picture">
+                <pic:pic xmlns:pic="http://schemas.openxmlformats.org/drawingml/2006/picture">
+                  <pic:nvPicPr>
+                    <pic:cNvPr id="0" name="Picture 4"/>
+                    <pic:cNvPicPr>
+                      <a:picLocks noChangeAspect="1" noChangeArrowheads="1"/>
+                    </pic:cNvPicPr>
+                  </pic:nvPicPr>
+                  <pic:blipFill>
+                    <a:blip r:embed="rId19">
+                      <a:extLst>
+                        <a:ext uri="{28A0092B-C50C-407E-A947-70E740481C1C}">
+                          <a14:useLocalDpi xmlns:a14="http://schemas.microsoft.com/office/drawing/2010/main" val="0"/>
+                        </a:ext>
+                      </a:extLst>
+                    </a:blip>
+                    <a:srcRect/>
+                    <a:stretch>
+                      <a:fillRect/>
+                    </a:stretch>
+                  </pic:blipFill>
+                  <pic:spPr bwMode="auto">
+                    <a:xfrm>
+                      <a:off x="0" y="0"/>
+                      <a:ext cx="5680075" cy="6061075"/>
+                    </a:xfrm>
+                    <a:prstGeom prst="rect">
+                      <a:avLst/>
+                    </a:prstGeom>
+                    <a:noFill/>
+                    <a:ln>
+                      <a:noFill/>
+                    </a:ln>
+                  </pic:spPr>
+                </pic:pic>
+              </a:graphicData>
+            </a:graphic>
+          </wp:inline>
+        </w:drawing>
+      </w:r>
+    </w:p>
+    <w:p>
+      <w:pPr>
+        <w:rPr>
+          <w:lang w:val="en-SG"/>
+        </w:rPr>
+      </w:pPr>
+      <w:r>
+        <w:rPr>
+          <w:lang w:val="en-SG"/>
+        </w:rPr>
+        <w:br w:type="page"/>
+      </w:r>
     </w:p>
     <w:p>
       <w:pPr>
@@ -4535,54 +5597,26 @@
           <w:lang w:val="en-SG"/>
         </w:rPr>
       </w:pPr>
-      <w:bookmarkStart w:id="12" w:name="_Toc149979851"/>
+      <w:bookmarkStart w:id="11" w:name="_Toc149979851"/>
       <w:r>
         <w:rPr>
           <w:lang w:val="en-SG"/>
         </w:rPr>
-        <w:t xml:space="preserve">Function </w:t>
+        <w:t>Function Return Books</w:t>
       </w:r>
+    </w:p>
+    <w:p>
+      <w:pPr>
+        <w:rPr>
+          <w:lang w:val="en-SG"/>
+        </w:rPr>
+      </w:pPr>
       <w:r>
         <w:rPr>
           <w:lang w:val="en-SG"/>
         </w:rPr>
-        <w:t>zzzz</w:t>
+        <w:t>What should be done on the Kiosk when the user chooses to return books</w:t>
       </w:r>
-      <w:bookmarkEnd w:id="12"/>
-    </w:p>
-    <w:p>
-      <w:pPr>
-        <w:pStyle w:val="ListParagraph"/>
-        <w:numPr>
-          <w:ilvl w:val="0"/>
-          <w:numId w:val="2"/>
-        </w:numPr>
-        <w:rPr>
-          <w:color w:val="FF0000"/>
-          <w:lang w:val="en-SG"/>
-        </w:rPr>
-      </w:pPr>
-      <w:r>
-        <w:rPr>
-          <w:color w:val="FF0000"/>
-          <w:lang w:val="en-SG"/>
-        </w:rPr>
-        <w:t>Add short description here …</w:t>
-      </w:r>
-    </w:p>
-    <w:p>
-      <w:pPr>
-        <w:rPr>
-          <w:lang w:val="en-SG"/>
-        </w:rPr>
-      </w:pPr>
-    </w:p>
-    <w:p>
-      <w:pPr>
-        <w:rPr>
-          <w:lang w:val="en-SG"/>
-        </w:rPr>
-      </w:pPr>
     </w:p>
     <w:tbl>
       <w:tblPr>
@@ -4658,7 +5692,7 @@
               <w:rPr>
                 <w:lang w:val="en-SG"/>
               </w:rPr>
-              <w:t>REQ-xx</w:t>
+              <w:t>REQ-14</w:t>
             </w:r>
           </w:p>
         </w:tc>
@@ -4672,6 +5706,24 @@
                 <w:lang w:val="en-SG"/>
               </w:rPr>
             </w:pPr>
+            <w:r>
+              <w:rPr>
+                <w:lang w:val="en-SG"/>
+              </w:rPr>
+              <w:t xml:space="preserve">In REQ-04 if option </w:t>
+            </w:r>
+            <w:r>
+              <w:rPr>
+                <w:lang w:val="en-SG"/>
+              </w:rPr>
+              <w:t>2</w:t>
+            </w:r>
+            <w:r>
+              <w:rPr>
+                <w:lang w:val="en-SG"/>
+              </w:rPr>
+              <w:t xml:space="preserve"> is selected on the matrix keypad, the following flowchart should be implemented</w:t>
+            </w:r>
           </w:p>
           <w:p>
             <w:pPr>
@@ -4683,54 +5735,145 @@
         </w:tc>
       </w:tr>
     </w:tbl>
-    <w:p>
-      <w:pPr>
-        <w:rPr>
-          <w:lang w:val="en-SG"/>
-        </w:rPr>
-      </w:pPr>
-    </w:p>
-    <w:p>
-      <w:pPr>
-        <w:rPr>
-          <w:lang w:val="en-SG"/>
-        </w:rPr>
-      </w:pPr>
-    </w:p>
-    <w:p>
-      <w:pPr>
-        <w:rPr>
-          <w:lang w:val="en-SG"/>
-        </w:rPr>
-      </w:pPr>
-    </w:p>
-    <w:p>
-      <w:pPr>
-        <w:rPr>
-          <w:lang w:val="en-SG"/>
-        </w:rPr>
-      </w:pPr>
-    </w:p>
-    <w:p>
-      <w:pPr>
-        <w:rPr>
-          <w:lang w:val="en-SG"/>
-        </w:rPr>
-      </w:pPr>
-    </w:p>
-    <w:p>
-      <w:pPr>
-        <w:rPr>
-          <w:lang w:val="en-SG"/>
-        </w:rPr>
-      </w:pPr>
-    </w:p>
-    <w:p>
-      <w:pPr>
-        <w:rPr>
-          <w:lang w:val="en-SG"/>
-        </w:rPr>
-      </w:pPr>
+    <w:p/>
+    <w:p/>
+    <w:p>
+      <w:r>
+        <w:rPr>
+          <w:noProof/>
+          <w:lang w:val="en-SG"/>
+        </w:rPr>
+        <w:drawing>
+          <wp:inline distT="0" distB="0" distL="0" distR="0" wp14:anchorId="3BC82743" wp14:editId="5151003B">
+            <wp:extent cx="5603875" cy="5152390"/>
+            <wp:effectExtent l="0" t="0" r="0" b="0"/>
+            <wp:docPr id="873568509" name="Picture 36" descr="A diagram of a flowchart&#10;&#10;AI-generated content may be incorrect."/>
+            <wp:cNvGraphicFramePr>
+              <a:graphicFrameLocks xmlns:a="http://schemas.openxmlformats.org/drawingml/2006/main" noChangeAspect="1"/>
+            </wp:cNvGraphicFramePr>
+            <a:graphic xmlns:a="http://schemas.openxmlformats.org/drawingml/2006/main">
+              <a:graphicData uri="http://schemas.openxmlformats.org/drawingml/2006/picture">
+                <pic:pic xmlns:pic="http://schemas.openxmlformats.org/drawingml/2006/picture">
+                  <pic:nvPicPr>
+                    <pic:cNvPr id="873568509" name="Picture 36" descr="A diagram of a flowchart&#10;&#10;AI-generated content may be incorrect."/>
+                    <pic:cNvPicPr>
+                      <a:picLocks noChangeAspect="1" noChangeArrowheads="1"/>
+                    </pic:cNvPicPr>
+                  </pic:nvPicPr>
+                  <pic:blipFill>
+                    <a:blip r:embed="rId20">
+                      <a:extLst>
+                        <a:ext uri="{28A0092B-C50C-407E-A947-70E740481C1C}">
+                          <a14:useLocalDpi xmlns:a14="http://schemas.microsoft.com/office/drawing/2010/main" val="0"/>
+                        </a:ext>
+                      </a:extLst>
+                    </a:blip>
+                    <a:srcRect/>
+                    <a:stretch>
+                      <a:fillRect/>
+                    </a:stretch>
+                  </pic:blipFill>
+                  <pic:spPr bwMode="auto">
+                    <a:xfrm>
+                      <a:off x="0" y="0"/>
+                      <a:ext cx="5603875" cy="5152390"/>
+                    </a:xfrm>
+                    <a:prstGeom prst="rect">
+                      <a:avLst/>
+                    </a:prstGeom>
+                    <a:noFill/>
+                    <a:ln>
+                      <a:noFill/>
+                    </a:ln>
+                  </pic:spPr>
+                </pic:pic>
+              </a:graphicData>
+            </a:graphic>
+          </wp:inline>
+        </w:drawing>
+      </w:r>
+    </w:p>
+    <w:p>
+      <w:r>
+        <w:br w:type="page"/>
+      </w:r>
+    </w:p>
+    <w:p>
+      <w:pPr>
+        <w:rPr>
+          <w:lang w:val="en-SG"/>
+        </w:rPr>
+      </w:pPr>
+    </w:p>
+    <w:p>
+      <w:pPr>
+        <w:pStyle w:val="Heading3"/>
+        <w:numPr>
+          <w:ilvl w:val="2"/>
+          <w:numId w:val="2"/>
+        </w:numPr>
+        <w:rPr>
+          <w:lang w:val="en-SG"/>
+        </w:rPr>
+      </w:pPr>
+      <w:r>
+        <w:rPr>
+          <w:lang w:val="en-SG"/>
+        </w:rPr>
+        <w:t>Function Reserve Book Online</w:t>
+      </w:r>
+    </w:p>
+    <w:bookmarkEnd w:id="11"/>
+    <w:p>
+      <w:pPr>
+        <w:pStyle w:val="Heading3"/>
+        <w:numPr>
+          <w:ilvl w:val="2"/>
+          <w:numId w:val="2"/>
+        </w:numPr>
+        <w:rPr>
+          <w:lang w:val="en-SG"/>
+        </w:rPr>
+      </w:pPr>
+      <w:r>
+        <w:rPr>
+          <w:lang w:val="en-SG"/>
+        </w:rPr>
+        <w:t>Backup</w:t>
+      </w:r>
+    </w:p>
+    <w:p>
+      <w:pPr>
+        <w:rPr>
+          <w:lang w:val="en-SG"/>
+        </w:rPr>
+      </w:pPr>
+    </w:p>
+    <w:p>
+      <w:pPr>
+        <w:rPr>
+          <w:lang w:val="en-SG"/>
+        </w:rPr>
+      </w:pPr>
+    </w:p>
+    <w:p>
+      <w:pPr>
+        <w:rPr>
+          <w:lang w:val="en-SG"/>
+        </w:rPr>
+      </w:pPr>
+      <w:r>
+        <w:rPr>
+          <w:lang w:val="en-SG"/>
+        </w:rPr>
+        <w:tab/>
+      </w:r>
+      <w:r>
+        <w:rPr>
+          <w:lang w:val="en-SG"/>
+        </w:rPr>
+        <w:tab/>
+      </w:r>
     </w:p>
     <w:p>
       <w:pPr>
@@ -4806,14 +5949,14 @@
           <w:lang w:val="en-SG"/>
         </w:rPr>
       </w:pPr>
-      <w:bookmarkStart w:id="13" w:name="_Toc149979852"/>
+      <w:bookmarkStart w:id="12" w:name="_Toc149979852"/>
       <w:r>
         <w:rPr>
           <w:lang w:val="en-SG"/>
         </w:rPr>
         <w:t>Non-Functional Requirements</w:t>
       </w:r>
-      <w:bookmarkEnd w:id="13"/>
+      <w:bookmarkEnd w:id="12"/>
     </w:p>
     <w:p>
       <w:pPr>
@@ -4833,7 +5976,7 @@
           <w:lang w:val="en-SG"/>
         </w:rPr>
       </w:pPr>
-      <w:bookmarkStart w:id="14" w:name="_Toc149979853"/>
+      <w:bookmarkStart w:id="13" w:name="_Toc149979853"/>
       <w:r>
         <w:rPr>
           <w:lang w:val="en-SG"/>
@@ -4847,7 +5990,7 @@
         </w:rPr>
         <w:t>xxxx</w:t>
       </w:r>
-      <w:bookmarkEnd w:id="14"/>
+      <w:bookmarkEnd w:id="13"/>
       <w:proofErr w:type="spellEnd"/>
     </w:p>
     <w:p>
@@ -5162,15 +6305,14 @@
           <w:lang w:val="en-SG"/>
         </w:rPr>
       </w:pPr>
-      <w:bookmarkStart w:id="15" w:name="_Toc149979854"/>
+      <w:bookmarkStart w:id="14" w:name="_Toc149979854"/>
       <w:r>
         <w:rPr>
           <w:lang w:val="en-SG"/>
         </w:rPr>
-        <w:lastRenderedPageBreak/>
         <w:t>Software Architecture</w:t>
       </w:r>
-      <w:bookmarkEnd w:id="15"/>
+      <w:bookmarkEnd w:id="14"/>
     </w:p>
     <w:p>
       <w:pPr>
@@ -5183,14 +6325,14 @@
           <w:lang w:val="en-SG"/>
         </w:rPr>
       </w:pPr>
-      <w:bookmarkStart w:id="16" w:name="_Toc149979855"/>
+      <w:bookmarkStart w:id="15" w:name="_Toc149979855"/>
       <w:r>
         <w:rPr>
           <w:lang w:val="en-SG"/>
         </w:rPr>
         <w:t>Static Software Architecture</w:t>
       </w:r>
-      <w:bookmarkEnd w:id="16"/>
+      <w:bookmarkEnd w:id="15"/>
     </w:p>
     <w:p>
       <w:pPr>
@@ -5209,6 +6351,7 @@
         <w:rPr>
           <w:lang w:val="en-SG"/>
         </w:rPr>
+        <w:lastRenderedPageBreak/>
         <w:t xml:space="preserve">The </w:t>
       </w:r>
       <w:r>
@@ -5314,7 +6457,7 @@
           </mc:Choice>
           <mc:Fallback>
             <w:pict>
-              <v:rect w14:anchorId="2CDA65D7" id="Rectangle 68" o:spid="_x0000_s1048" style="position:absolute;margin-left:158.55pt;margin-top:69.1pt;width:76.1pt;height:21.05pt;z-index:251663360;visibility:visible;mso-wrap-style:square;mso-width-percent:0;mso-wrap-distance-left:9pt;mso-wrap-distance-top:0;mso-wrap-distance-right:9pt;mso-wrap-distance-bottom:0;mso-position-horizontal:absolute;mso-position-horizontal-relative:text;mso-position-vertical:absolute;mso-position-vertical-relative:text;mso-width-percent:0;mso-width-relative:margin;v-text-anchor:middle" o:gfxdata="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" fillcolor="yellow" strokecolor="black [3213]" strokeweight="1pt">
+              <v:rect w14:anchorId="16B73E41" id="Rectangle 68" o:spid="_x0000_s1048" style="position:absolute;margin-left:158.55pt;margin-top:69.1pt;width:76.1pt;height:21.05pt;z-index:251663360;visibility:visible;mso-wrap-style:square;mso-width-percent:0;mso-wrap-distance-left:9pt;mso-wrap-distance-top:0;mso-wrap-distance-right:9pt;mso-wrap-distance-bottom:0;mso-position-horizontal:absolute;mso-position-horizontal-relative:text;mso-position-vertical:absolute;mso-position-vertical-relative:text;mso-width-percent:0;mso-width-relative:margin;v-text-anchor:middle" o:gfxdata="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" fillcolor="yellow" strokecolor="black [3213]" strokeweight="1pt">
                 <v:textbox>
                   <w:txbxContent>
                     <w:p>
@@ -5323,7 +6466,6 @@
                         <w:spacing w:before="0" w:beforeAutospacing="0" w:after="160" w:afterAutospacing="0" w:line="256" w:lineRule="auto"/>
                         <w:jc w:val="center"/>
                       </w:pPr>
-                      <w:proofErr w:type="spellStart"/>
                       <w:r>
                         <w:rPr>
                           <w:rFonts w:eastAsia="Calibri"/>
@@ -5335,7 +6477,6 @@
                         </w:rPr>
                         <w:t>PowerMgt</w:t>
                       </w:r>
-                      <w:proofErr w:type="spellEnd"/>
                     </w:p>
                   </w:txbxContent>
                 </v:textbox>
@@ -5438,7 +6579,7 @@
           </mc:Choice>
           <mc:Fallback>
             <w:pict>
-              <v:rect w14:anchorId="400CA6E7" id="Rectangle 67" o:spid="_x0000_s1049" style="position:absolute;margin-left:71.7pt;margin-top:68pt;width:64.5pt;height:21.05pt;z-index:251661312;visibility:visible;mso-wrap-style:square;mso-wrap-distance-left:9pt;mso-wrap-distance-top:0;mso-wrap-distance-right:9pt;mso-wrap-distance-bottom:0;mso-position-horizontal:absolute;mso-position-horizontal-relative:text;mso-position-vertical:absolute;mso-position-vertical-relative:text;v-text-anchor:middle" o:gfxdata="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" fillcolor="yellow" strokecolor="black [3213]" strokeweight="1pt">
+              <v:rect w14:anchorId="285B0241" id="Rectangle 67" o:spid="_x0000_s1049" style="position:absolute;margin-left:71.7pt;margin-top:68pt;width:64.5pt;height:21.05pt;z-index:251661312;visibility:visible;mso-wrap-style:square;mso-wrap-distance-left:9pt;mso-wrap-distance-top:0;mso-wrap-distance-right:9pt;mso-wrap-distance-bottom:0;mso-position-horizontal:absolute;mso-position-horizontal-relative:text;mso-position-vertical:absolute;mso-position-vertical-relative:text;v-text-anchor:middle" o:gfxdata="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" fillcolor="yellow" strokecolor="black [3213]" strokeweight="1pt">
                 <v:textbox>
                   <w:txbxContent>
                     <w:p>
@@ -5573,7 +6714,7 @@
           </mc:Choice>
           <mc:Fallback>
             <w:pict>
-              <v:rect w14:anchorId="79304499" id="Rectangle 73" o:spid="_x0000_s1050" style="position:absolute;margin-left:0;margin-top:35.1pt;width:125.6pt;height:21pt;z-index:251665408;visibility:visible;mso-wrap-style:square;mso-width-percent:0;mso-wrap-distance-left:9pt;mso-wrap-distance-top:0;mso-wrap-distance-right:9pt;mso-wrap-distance-bottom:0;mso-position-horizontal:center;mso-position-horizontal-relative:margin;mso-position-vertical:absolute;mso-position-vertical-relative:text;mso-width-percent:0;mso-width-relative:margin;v-text-anchor:middle" o:gfxdata="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" filled="f" stroked="f" strokeweight="1pt">
+              <v:rect w14:anchorId="27C4923F" id="Rectangle 73" o:spid="_x0000_s1050" style="position:absolute;margin-left:0;margin-top:35.1pt;width:125.6pt;height:21pt;z-index:251665408;visibility:visible;mso-wrap-style:square;mso-width-percent:0;mso-wrap-distance-left:9pt;mso-wrap-distance-top:0;mso-wrap-distance-right:9pt;mso-wrap-distance-bottom:0;mso-position-horizontal:center;mso-position-horizontal-relative:margin;mso-position-vertical:absolute;mso-position-vertical-relative:text;mso-width-percent:0;mso-width-relative:margin;v-text-anchor:middle" o:gfxdata="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" filled="f" stroked="f" strokeweight="1pt">
                 <v:textbox>
                   <w:txbxContent>
                     <w:p>
@@ -5711,7 +6852,7 @@
           </mc:Choice>
           <mc:Fallback>
             <w:pict>
-              <v:rect w14:anchorId="46E056BB" id="Rectangle 74" o:spid="_x0000_s1051" style="position:absolute;margin-left:0;margin-top:177.05pt;width:203.75pt;height:21.05pt;z-index:251667456;visibility:visible;mso-wrap-style:square;mso-width-percent:0;mso-wrap-distance-left:9pt;mso-wrap-distance-top:0;mso-wrap-distance-right:9pt;mso-wrap-distance-bottom:0;mso-position-horizontal:center;mso-position-horizontal-relative:margin;mso-position-vertical:absolute;mso-position-vertical-relative:text;mso-width-percent:0;mso-width-relative:margin;v-text-anchor:middle" o:gfxdata="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" filled="f" stroked="f" strokeweight="1pt">
+              <v:rect w14:anchorId="04170685" id="Rectangle 74" o:spid="_x0000_s1051" style="position:absolute;margin-left:0;margin-top:177.05pt;width:203.75pt;height:21.05pt;z-index:251667456;visibility:visible;mso-wrap-style:square;mso-width-percent:0;mso-wrap-distance-left:9pt;mso-wrap-distance-top:0;mso-wrap-distance-right:9pt;mso-wrap-distance-bottom:0;mso-position-horizontal:center;mso-position-horizontal-relative:margin;mso-position-vertical:absolute;mso-position-vertical-relative:text;mso-width-percent:0;mso-width-relative:margin;v-text-anchor:middle" o:gfxdata="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" filled="f" stroked="f" strokeweight="1pt">
                 <v:textbox>
                   <w:txbxContent>
                     <w:p>
@@ -6287,7 +7428,7 @@
           </mc:Choice>
           <mc:Fallback>
             <w:pict>
-              <v:group w14:anchorId="4E92F47B" id="Canvas 58" o:spid="_x0000_s1052" editas="canvas" style="width:479.5pt;height:342.35pt;mso-position-horizontal-relative:char;mso-position-vertical-relative:line" coordsize="60896,43472" o:gfxdata="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">
+              <v:group w14:anchorId="7CF1D5FA" id="Canvas 58" o:spid="_x0000_s1052" editas="canvas" style="width:479.5pt;height:342.35pt;mso-position-horizontal-relative:char;mso-position-vertical-relative:line" coordsize="60896,43472" o:gfxdata="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">
                 <v:shape id="_x0000_s1053" type="#_x0000_t75" style="position:absolute;width:60896;height:43472;visibility:visible;mso-wrap-style:square">
                   <v:fill o:detectmouseclick="t"/>
                   <v:path o:connecttype="none"/>
@@ -6325,7 +7466,6 @@
                           <w:spacing w:before="0" w:beforeAutospacing="0" w:after="160" w:afterAutospacing="0" w:line="256" w:lineRule="auto"/>
                           <w:jc w:val="center"/>
                         </w:pPr>
-                        <w:proofErr w:type="spellStart"/>
                         <w:r>
                           <w:rPr>
                             <w:rFonts w:eastAsia="Calibri"/>
@@ -6337,7 +7477,6 @@
                           </w:rPr>
                           <w:t>USonic</w:t>
                         </w:r>
-                        <w:proofErr w:type="spellEnd"/>
                       </w:p>
                     </w:txbxContent>
                   </v:textbox>
@@ -6398,7 +7537,6 @@
                           <w:pStyle w:val="NormalWeb"/>
                           <w:spacing w:before="0" w:beforeAutospacing="0" w:after="160" w:afterAutospacing="0" w:line="254" w:lineRule="auto"/>
                         </w:pPr>
-                        <w:proofErr w:type="spellStart"/>
                         <w:r>
                           <w:rPr>
                             <w:rFonts w:eastAsia="Calibri"/>
@@ -6410,7 +7548,6 @@
                           </w:rPr>
                           <w:t>RainSens</w:t>
                         </w:r>
-                        <w:proofErr w:type="spellEnd"/>
                       </w:p>
                     </w:txbxContent>
                   </v:textbox>
@@ -6448,7 +7585,6 @@
                           <w:spacing w:before="0" w:beforeAutospacing="0" w:after="160" w:afterAutospacing="0" w:line="252" w:lineRule="auto"/>
                           <w:jc w:val="center"/>
                         </w:pPr>
-                        <w:proofErr w:type="spellStart"/>
                         <w:r>
                           <w:rPr>
                             <w:rFonts w:eastAsia="Calibri"/>
@@ -6460,7 +7596,6 @@
                           </w:rPr>
                           <w:t>HotWater</w:t>
                         </w:r>
-                        <w:proofErr w:type="spellEnd"/>
                       </w:p>
                     </w:txbxContent>
                   </v:textbox>
@@ -6550,7 +7685,7 @@
       </w:pPr>
     </w:p>
     <w:sectPr>
-      <w:headerReference w:type="default" r:id="rId17"/>
+      <w:headerReference w:type="default" r:id="rId21"/>
       <w:pgSz w:w="11906" w:h="16838"/>
       <w:pgMar w:top="1440" w:right="1440" w:bottom="1440" w:left="1440" w:header="708" w:footer="708" w:gutter="0"/>
       <w:cols w:space="708"/>
@@ -6561,7 +7696,7 @@
 </file>
 
 <file path=word/endnotes.xml><?xml version="1.0" encoding="utf-8"?>
-<w:endnotes xmlns:wpc="http://schemas.microsoft.com/office/word/2010/wordprocessingCanvas" xmlns:cx="http://schemas.microsoft.com/office/drawing/2014/chartex" xmlns:cx1="http://schemas.microsoft.com/office/drawing/2015/9/8/chartex" xmlns:cx2="http://schemas.microsoft.com/office/drawing/2015/10/21/chartex" xmlns:cx3="http://schemas.microsoft.com/office/drawing/2016/5/9/chartex" xmlns:cx4="http://schemas.microsoft.com/office/drawing/2016/5/10/chartex" xmlns:cx5="http://schemas.microsoft.com/office/drawing/2016/5/11/chartex" xmlns:cx6="http://schemas.microsoft.com/office/drawing/2016/5/12/chartex" xmlns:cx7="http://schemas.microsoft.com/office/drawing/2016/5/13/chartex" xmlns:cx8="http://schemas.microsoft.com/office/drawing/2016/5/14/chartex" xmlns:mc="http://schemas.openxmlformats.org/markup-compatibility/2006" xmlns:aink="http://schemas.microsoft.com/office/drawing/2016/ink" xmlns:am3d="http://schemas.microsoft.com/office/drawing/2017/model3d" xmlns:o="urn:schemas-microsoft-com:office:office" xmlns:oel="http://schemas.microsoft.com/office/2019/extlst" xmlns:r="http://schemas.openxmlformats.org/officeDocument/2006/relationships" xmlns:m="http://schemas.openxmlformats.org/officeDocument/2006/math" xmlns:v="urn:schemas-microsoft-com:vml" xmlns:wp14="http://schemas.microsoft.com/office/word/2010/wordprocessingDrawing" xmlns:wp="http://schemas.openxmlformats.org/drawingml/2006/wordprocessingDrawing" xmlns:w10="urn:schemas-microsoft-com:office:word" xmlns:w="http://schemas.openxmlformats.org/wordprocessingml/2006/main" xmlns:w14="http://schemas.microsoft.com/office/word/2010/wordml" xmlns:w15="http://schemas.microsoft.com/office/word/2012/wordml" xmlns:w16cex="http://schemas.microsoft.com/office/word/2018/wordml/cex" xmlns:w16cid="http://schemas.microsoft.com/office/word/2016/wordml/cid" xmlns:w16="http://schemas.microsoft.com/office/word/2018/wordml" xmlns:w16sdtdh="http://schemas.microsoft.com/office/word/2020/wordml/sdtdatahash" xmlns:w16se="http://schemas.microsoft.com/office/word/2015/wordml/symex" xmlns:wpg="http://schemas.microsoft.com/office/word/2010/wordprocessingGroup" xmlns:wpi="http://schemas.microsoft.com/office/word/2010/wordprocessingInk" xmlns:wne="http://schemas.microsoft.com/office/word/2006/wordml" xmlns:wps="http://schemas.microsoft.com/office/word/2010/wordprocessingShape" mc:Ignorable="w14 w15 w16se w16cid w16 w16cex w16sdtdh wp14">
+<w:endnotes xmlns:wpc="http://schemas.microsoft.com/office/word/2010/wordprocessingCanvas" xmlns:cx="http://schemas.microsoft.com/office/drawing/2014/chartex" xmlns:cx1="http://schemas.microsoft.com/office/drawing/2015/9/8/chartex" xmlns:cx2="http://schemas.microsoft.com/office/drawing/2015/10/21/chartex" xmlns:cx3="http://schemas.microsoft.com/office/drawing/2016/5/9/chartex" xmlns:cx4="http://schemas.microsoft.com/office/drawing/2016/5/10/chartex" xmlns:cx5="http://schemas.microsoft.com/office/drawing/2016/5/11/chartex" xmlns:cx6="http://schemas.microsoft.com/office/drawing/2016/5/12/chartex" xmlns:cx7="http://schemas.microsoft.com/office/drawing/2016/5/13/chartex" xmlns:cx8="http://schemas.microsoft.com/office/drawing/2016/5/14/chartex" xmlns:mc="http://schemas.openxmlformats.org/markup-compatibility/2006" xmlns:aink="http://schemas.microsoft.com/office/drawing/2016/ink" xmlns:am3d="http://schemas.microsoft.com/office/drawing/2017/model3d" xmlns:o="urn:schemas-microsoft-com:office:office" xmlns:oel="http://schemas.microsoft.com/office/2019/extlst" xmlns:r="http://schemas.openxmlformats.org/officeDocument/2006/relationships" xmlns:m="http://schemas.openxmlformats.org/officeDocument/2006/math" xmlns:v="urn:schemas-microsoft-com:vml" xmlns:wp14="http://schemas.microsoft.com/office/word/2010/wordprocessingDrawing" xmlns:wp="http://schemas.openxmlformats.org/drawingml/2006/wordprocessingDrawing" xmlns:w10="urn:schemas-microsoft-com:office:word" xmlns:w="http://schemas.openxmlformats.org/wordprocessingml/2006/main" xmlns:w14="http://schemas.microsoft.com/office/word/2010/wordml" xmlns:w15="http://schemas.microsoft.com/office/word/2012/wordml" xmlns:w16cex="http://schemas.microsoft.com/office/word/2018/wordml/cex" xmlns:w16cid="http://schemas.microsoft.com/office/word/2016/wordml/cid" xmlns:w16="http://schemas.microsoft.com/office/word/2018/wordml" xmlns:w16du="http://schemas.microsoft.com/office/word/2023/wordml/word16du" xmlns:w16sdtdh="http://schemas.microsoft.com/office/word/2020/wordml/sdtdatahash" xmlns:w16sdtfl="http://schemas.microsoft.com/office/word/2024/wordml/sdtformatlock" xmlns:w16se="http://schemas.microsoft.com/office/word/2015/wordml/symex" xmlns:wpg="http://schemas.microsoft.com/office/word/2010/wordprocessingGroup" xmlns:wpi="http://schemas.microsoft.com/office/word/2010/wordprocessingInk" xmlns:wne="http://schemas.microsoft.com/office/word/2006/wordml" xmlns:wps="http://schemas.microsoft.com/office/word/2010/wordprocessingShape" mc:Ignorable="w14 w15 w16se w16cid w16 w16cex w16sdtdh w16sdtfl w16du wp14">
   <w:endnote w:type="separator" w:id="-1">
     <w:p>
       <w:pPr>
@@ -6586,7 +7721,7 @@
 </file>
 
 <file path=word/footnotes.xml><?xml version="1.0" encoding="utf-8"?>
-<w:footnotes xmlns:wpc="http://schemas.microsoft.com/office/word/2010/wordprocessingCanvas" xmlns:cx="http://schemas.microsoft.com/office/drawing/2014/chartex" xmlns:cx1="http://schemas.microsoft.com/office/drawing/2015/9/8/chartex" xmlns:cx2="http://schemas.microsoft.com/office/drawing/2015/10/21/chartex" xmlns:cx3="http://schemas.microsoft.com/office/drawing/2016/5/9/chartex" xmlns:cx4="http://schemas.microsoft.com/office/drawing/2016/5/10/chartex" xmlns:cx5="http://schemas.microsoft.com/office/drawing/2016/5/11/chartex" xmlns:cx6="http://schemas.microsoft.com/office/drawing/2016/5/12/chartex" xmlns:cx7="http://schemas.microsoft.com/office/drawing/2016/5/13/chartex" xmlns:cx8="http://schemas.microsoft.com/office/drawing/2016/5/14/chartex" xmlns:mc="http://schemas.openxmlformats.org/markup-compatibility/2006" xmlns:aink="http://schemas.microsoft.com/office/drawing/2016/ink" xmlns:am3d="http://schemas.microsoft.com/office/drawing/2017/model3d" xmlns:o="urn:schemas-microsoft-com:office:office" xmlns:oel="http://schemas.microsoft.com/office/2019/extlst" xmlns:r="http://schemas.openxmlformats.org/officeDocument/2006/relationships" xmlns:m="http://schemas.openxmlformats.org/officeDocument/2006/math" xmlns:v="urn:schemas-microsoft-com:vml" xmlns:wp14="http://schemas.microsoft.com/office/word/2010/wordprocessingDrawing" xmlns:wp="http://schemas.openxmlformats.org/drawingml/2006/wordprocessingDrawing" xmlns:w10="urn:schemas-microsoft-com:office:word" xmlns:w="http://schemas.openxmlformats.org/wordprocessingml/2006/main" xmlns:w14="http://schemas.microsoft.com/office/word/2010/wordml" xmlns:w15="http://schemas.microsoft.com/office/word/2012/wordml" xmlns:w16cex="http://schemas.microsoft.com/office/word/2018/wordml/cex" xmlns:w16cid="http://schemas.microsoft.com/office/word/2016/wordml/cid" xmlns:w16="http://schemas.microsoft.com/office/word/2018/wordml" xmlns:w16sdtdh="http://schemas.microsoft.com/office/word/2020/wordml/sdtdatahash" xmlns:w16se="http://schemas.microsoft.com/office/word/2015/wordml/symex" xmlns:wpg="http://schemas.microsoft.com/office/word/2010/wordprocessingGroup" xmlns:wpi="http://schemas.microsoft.com/office/word/2010/wordprocessingInk" xmlns:wne="http://schemas.microsoft.com/office/word/2006/wordml" xmlns:wps="http://schemas.microsoft.com/office/word/2010/wordprocessingShape" mc:Ignorable="w14 w15 w16se w16cid w16 w16cex w16sdtdh wp14">
+<w:footnotes xmlns:wpc="http://schemas.microsoft.com/office/word/2010/wordprocessingCanvas" xmlns:cx="http://schemas.microsoft.com/office/drawing/2014/chartex" xmlns:cx1="http://schemas.microsoft.com/office/drawing/2015/9/8/chartex" xmlns:cx2="http://schemas.microsoft.com/office/drawing/2015/10/21/chartex" xmlns:cx3="http://schemas.microsoft.com/office/drawing/2016/5/9/chartex" xmlns:cx4="http://schemas.microsoft.com/office/drawing/2016/5/10/chartex" xmlns:cx5="http://schemas.microsoft.com/office/drawing/2016/5/11/chartex" xmlns:cx6="http://schemas.microsoft.com/office/drawing/2016/5/12/chartex" xmlns:cx7="http://schemas.microsoft.com/office/drawing/2016/5/13/chartex" xmlns:cx8="http://schemas.microsoft.com/office/drawing/2016/5/14/chartex" xmlns:mc="http://schemas.openxmlformats.org/markup-compatibility/2006" xmlns:aink="http://schemas.microsoft.com/office/drawing/2016/ink" xmlns:am3d="http://schemas.microsoft.com/office/drawing/2017/model3d" xmlns:o="urn:schemas-microsoft-com:office:office" xmlns:oel="http://schemas.microsoft.com/office/2019/extlst" xmlns:r="http://schemas.openxmlformats.org/officeDocument/2006/relationships" xmlns:m="http://schemas.openxmlformats.org/officeDocument/2006/math" xmlns:v="urn:schemas-microsoft-com:vml" xmlns:wp14="http://schemas.microsoft.com/office/word/2010/wordprocessingDrawing" xmlns:wp="http://schemas.openxmlformats.org/drawingml/2006/wordprocessingDrawing" xmlns:w10="urn:schemas-microsoft-com:office:word" xmlns:w="http://schemas.openxmlformats.org/wordprocessingml/2006/main" xmlns:w14="http://schemas.microsoft.com/office/word/2010/wordml" xmlns:w15="http://schemas.microsoft.com/office/word/2012/wordml" xmlns:w16cex="http://schemas.microsoft.com/office/word/2018/wordml/cex" xmlns:w16cid="http://schemas.microsoft.com/office/word/2016/wordml/cid" xmlns:w16="http://schemas.microsoft.com/office/word/2018/wordml" xmlns:w16du="http://schemas.microsoft.com/office/word/2023/wordml/word16du" xmlns:w16sdtdh="http://schemas.microsoft.com/office/word/2020/wordml/sdtdatahash" xmlns:w16sdtfl="http://schemas.microsoft.com/office/word/2024/wordml/sdtformatlock" xmlns:w16se="http://schemas.microsoft.com/office/word/2015/wordml/symex" xmlns:wpg="http://schemas.microsoft.com/office/word/2010/wordprocessingGroup" xmlns:wpi="http://schemas.microsoft.com/office/word/2010/wordprocessingInk" xmlns:wne="http://schemas.microsoft.com/office/word/2006/wordml" xmlns:wps="http://schemas.microsoft.com/office/word/2010/wordprocessingShape" mc:Ignorable="w14 w15 w16se w16cid w16 w16cex w16sdtdh w16sdtfl w16du wp14">
   <w:footnote w:type="separator" w:id="-1">
     <w:p>
       <w:pPr>
@@ -6611,7 +7746,7 @@
 </file>
 
 <file path=word/header1.xml><?xml version="1.0" encoding="utf-8"?>
-<w:hdr xmlns:wpc="http://schemas.microsoft.com/office/word/2010/wordprocessingCanvas" xmlns:cx="http://schemas.microsoft.com/office/drawing/2014/chartex" xmlns:cx1="http://schemas.microsoft.com/office/drawing/2015/9/8/chartex" xmlns:cx2="http://schemas.microsoft.com/office/drawing/2015/10/21/chartex" xmlns:cx3="http://schemas.microsoft.com/office/drawing/2016/5/9/chartex" xmlns:cx4="http://schemas.microsoft.com/office/drawing/2016/5/10/chartex" xmlns:cx5="http://schemas.microsoft.com/office/drawing/2016/5/11/chartex" xmlns:cx6="http://schemas.microsoft.com/office/drawing/2016/5/12/chartex" xmlns:cx7="http://schemas.microsoft.com/office/drawing/2016/5/13/chartex" xmlns:cx8="http://schemas.microsoft.com/office/drawing/2016/5/14/chartex" xmlns:mc="http://schemas.openxmlformats.org/markup-compatibility/2006" xmlns:aink="http://schemas.microsoft.com/office/drawing/2016/ink" xmlns:am3d="http://schemas.microsoft.com/office/drawing/2017/model3d" xmlns:o="urn:schemas-microsoft-com:office:office" xmlns:oel="http://schemas.microsoft.com/office/2019/extlst" xmlns:r="http://schemas.openxmlformats.org/officeDocument/2006/relationships" xmlns:m="http://schemas.openxmlformats.org/officeDocument/2006/math" xmlns:v="urn:schemas-microsoft-com:vml" xmlns:wp14="http://schemas.microsoft.com/office/word/2010/wordprocessingDrawing" xmlns:wp="http://schemas.openxmlformats.org/drawingml/2006/wordprocessingDrawing" xmlns:w10="urn:schemas-microsoft-com:office:word" xmlns:w="http://schemas.openxmlformats.org/wordprocessingml/2006/main" xmlns:w14="http://schemas.microsoft.com/office/word/2010/wordml" xmlns:w15="http://schemas.microsoft.com/office/word/2012/wordml" xmlns:w16cex="http://schemas.microsoft.com/office/word/2018/wordml/cex" xmlns:w16cid="http://schemas.microsoft.com/office/word/2016/wordml/cid" xmlns:w16="http://schemas.microsoft.com/office/word/2018/wordml" xmlns:w16sdtdh="http://schemas.microsoft.com/office/word/2020/wordml/sdtdatahash" xmlns:w16se="http://schemas.microsoft.com/office/word/2015/wordml/symex" xmlns:wpg="http://schemas.microsoft.com/office/word/2010/wordprocessingGroup" xmlns:wpi="http://schemas.microsoft.com/office/word/2010/wordprocessingInk" xmlns:wne="http://schemas.microsoft.com/office/word/2006/wordml" xmlns:wps="http://schemas.microsoft.com/office/word/2010/wordprocessingShape" mc:Ignorable="w14 w15 w16se w16cid w16 w16cex w16sdtdh wp14">
+<w:hdr xmlns:wpc="http://schemas.microsoft.com/office/word/2010/wordprocessingCanvas" xmlns:cx="http://schemas.microsoft.com/office/drawing/2014/chartex" xmlns:cx1="http://schemas.microsoft.com/office/drawing/2015/9/8/chartex" xmlns:cx2="http://schemas.microsoft.com/office/drawing/2015/10/21/chartex" xmlns:cx3="http://schemas.microsoft.com/office/drawing/2016/5/9/chartex" xmlns:cx4="http://schemas.microsoft.com/office/drawing/2016/5/10/chartex" xmlns:cx5="http://schemas.microsoft.com/office/drawing/2016/5/11/chartex" xmlns:cx6="http://schemas.microsoft.com/office/drawing/2016/5/12/chartex" xmlns:cx7="http://schemas.microsoft.com/office/drawing/2016/5/13/chartex" xmlns:cx8="http://schemas.microsoft.com/office/drawing/2016/5/14/chartex" xmlns:mc="http://schemas.openxmlformats.org/markup-compatibility/2006" xmlns:aink="http://schemas.microsoft.com/office/drawing/2016/ink" xmlns:am3d="http://schemas.microsoft.com/office/drawing/2017/model3d" xmlns:o="urn:schemas-microsoft-com:office:office" xmlns:oel="http://schemas.microsoft.com/office/2019/extlst" xmlns:r="http://schemas.openxmlformats.org/officeDocument/2006/relationships" xmlns:m="http://schemas.openxmlformats.org/officeDocument/2006/math" xmlns:v="urn:schemas-microsoft-com:vml" xmlns:wp14="http://schemas.microsoft.com/office/word/2010/wordprocessingDrawing" xmlns:wp="http://schemas.openxmlformats.org/drawingml/2006/wordprocessingDrawing" xmlns:w10="urn:schemas-microsoft-com:office:word" xmlns:w="http://schemas.openxmlformats.org/wordprocessingml/2006/main" xmlns:w14="http://schemas.microsoft.com/office/word/2010/wordml" xmlns:w15="http://schemas.microsoft.com/office/word/2012/wordml" xmlns:w16cex="http://schemas.microsoft.com/office/word/2018/wordml/cex" xmlns:w16cid="http://schemas.microsoft.com/office/word/2016/wordml/cid" xmlns:w16="http://schemas.microsoft.com/office/word/2018/wordml" xmlns:w16du="http://schemas.microsoft.com/office/word/2023/wordml/word16du" xmlns:w16sdtdh="http://schemas.microsoft.com/office/word/2020/wordml/sdtdatahash" xmlns:w16sdtfl="http://schemas.microsoft.com/office/word/2024/wordml/sdtformatlock" xmlns:w16se="http://schemas.microsoft.com/office/word/2015/wordml/symex" xmlns:wpg="http://schemas.microsoft.com/office/word/2010/wordprocessingGroup" xmlns:wpi="http://schemas.microsoft.com/office/word/2010/wordprocessingInk" xmlns:wne="http://schemas.microsoft.com/office/word/2006/wordml" xmlns:wps="http://schemas.microsoft.com/office/word/2010/wordprocessingShape" mc:Ignorable="w14 w15 w16se w16cid w16 w16cex w16sdtdh w16sdtfl w16du wp14">
   <w:p>
     <w:pPr>
       <w:pStyle w:val="Header"/>
@@ -6637,6 +7772,12 @@
       <w:rPr>
         <w:lang w:val="en-SG"/>
       </w:rPr>
+      <w:t>`</w:t>
+    </w:r>
+    <w:r>
+      <w:rPr>
+        <w:lang w:val="en-SG"/>
+      </w:rPr>
       <w:t xml:space="preserve"> / Software Requirements Specification (SRS)</w:t>
     </w:r>
   </w:p>
@@ -6644,7 +7785,7 @@
 </file>
 
 <file path=word/numbering.xml><?xml version="1.0" encoding="utf-8"?>
-<w:numbering xmlns:wpc="http://schemas.microsoft.com/office/word/2010/wordprocessingCanvas" xmlns:cx="http://schemas.microsoft.com/office/drawing/2014/chartex" xmlns:cx1="http://schemas.microsoft.com/office/drawing/2015/9/8/chartex" xmlns:cx2="http://schemas.microsoft.com/office/drawing/2015/10/21/chartex" xmlns:cx3="http://schemas.microsoft.com/office/drawing/2016/5/9/chartex" xmlns:cx4="http://schemas.microsoft.com/office/drawing/2016/5/10/chartex" xmlns:cx5="http://schemas.microsoft.com/office/drawing/2016/5/11/chartex" xmlns:cx6="http://schemas.microsoft.com/office/drawing/2016/5/12/chartex" xmlns:cx7="http://schemas.microsoft.com/office/drawing/2016/5/13/chartex" xmlns:cx8="http://schemas.microsoft.com/office/drawing/2016/5/14/chartex" xmlns:mc="http://schemas.openxmlformats.org/markup-compatibility/2006" xmlns:aink="http://schemas.microsoft.com/office/drawing/2016/ink" xmlns:am3d="http://schemas.microsoft.com/office/drawing/2017/model3d" xmlns:o="urn:schemas-microsoft-com:office:office" xmlns:oel="http://schemas.microsoft.com/office/2019/extlst" xmlns:r="http://schemas.openxmlformats.org/officeDocument/2006/relationships" xmlns:m="http://schemas.openxmlformats.org/officeDocument/2006/math" xmlns:v="urn:schemas-microsoft-com:vml" xmlns:wp14="http://schemas.microsoft.com/office/word/2010/wordprocessingDrawing" xmlns:wp="http://schemas.openxmlformats.org/drawingml/2006/wordprocessingDrawing" xmlns:w10="urn:schemas-microsoft-com:office:word" xmlns:w="http://schemas.openxmlformats.org/wordprocessingml/2006/main" xmlns:w14="http://schemas.microsoft.com/office/word/2010/wordml" xmlns:w15="http://schemas.microsoft.com/office/word/2012/wordml" xmlns:w16cex="http://schemas.microsoft.com/office/word/2018/wordml/cex" xmlns:w16cid="http://schemas.microsoft.com/office/word/2016/wordml/cid" xmlns:w16="http://schemas.microsoft.com/office/word/2018/wordml" xmlns:w16sdtdh="http://schemas.microsoft.com/office/word/2020/wordml/sdtdatahash" xmlns:w16se="http://schemas.microsoft.com/office/word/2015/wordml/symex" xmlns:wpg="http://schemas.microsoft.com/office/word/2010/wordprocessingGroup" xmlns:wpi="http://schemas.microsoft.com/office/word/2010/wordprocessingInk" xmlns:wne="http://schemas.microsoft.com/office/word/2006/wordml" xmlns:wps="http://schemas.microsoft.com/office/word/2010/wordprocessingShape" mc:Ignorable="w14 w15 w16se w16cid w16 w16cex w16sdtdh wp14">
+<w:numbering xmlns:wpc="http://schemas.microsoft.com/office/word/2010/wordprocessingCanvas" xmlns:cx="http://schemas.microsoft.com/office/drawing/2014/chartex" xmlns:cx1="http://schemas.microsoft.com/office/drawing/2015/9/8/chartex" xmlns:cx2="http://schemas.microsoft.com/office/drawing/2015/10/21/chartex" xmlns:cx3="http://schemas.microsoft.com/office/drawing/2016/5/9/chartex" xmlns:cx4="http://schemas.microsoft.com/office/drawing/2016/5/10/chartex" xmlns:cx5="http://schemas.microsoft.com/office/drawing/2016/5/11/chartex" xmlns:cx6="http://schemas.microsoft.com/office/drawing/2016/5/12/chartex" xmlns:cx7="http://schemas.microsoft.com/office/drawing/2016/5/13/chartex" xmlns:cx8="http://schemas.microsoft.com/office/drawing/2016/5/14/chartex" xmlns:mc="http://schemas.openxmlformats.org/markup-compatibility/2006" xmlns:aink="http://schemas.microsoft.com/office/drawing/2016/ink" xmlns:am3d="http://schemas.microsoft.com/office/drawing/2017/model3d" xmlns:o="urn:schemas-microsoft-com:office:office" xmlns:oel="http://schemas.microsoft.com/office/2019/extlst" xmlns:r="http://schemas.openxmlformats.org/officeDocument/2006/relationships" xmlns:m="http://schemas.openxmlformats.org/officeDocument/2006/math" xmlns:v="urn:schemas-microsoft-com:vml" xmlns:wp14="http://schemas.microsoft.com/office/word/2010/wordprocessingDrawing" xmlns:wp="http://schemas.openxmlformats.org/drawingml/2006/wordprocessingDrawing" xmlns:w10="urn:schemas-microsoft-com:office:word" xmlns:w="http://schemas.openxmlformats.org/wordprocessingml/2006/main" xmlns:w14="http://schemas.microsoft.com/office/word/2010/wordml" xmlns:w15="http://schemas.microsoft.com/office/word/2012/wordml" xmlns:w16cex="http://schemas.microsoft.com/office/word/2018/wordml/cex" xmlns:w16cid="http://schemas.microsoft.com/office/word/2016/wordml/cid" xmlns:w16="http://schemas.microsoft.com/office/word/2018/wordml" xmlns:w16du="http://schemas.microsoft.com/office/word/2023/wordml/word16du" xmlns:w16sdtdh="http://schemas.microsoft.com/office/word/2020/wordml/sdtdatahash" xmlns:w16sdtfl="http://schemas.microsoft.com/office/word/2024/wordml/sdtformatlock" xmlns:w16se="http://schemas.microsoft.com/office/word/2015/wordml/symex" xmlns:wpg="http://schemas.microsoft.com/office/word/2010/wordprocessingGroup" xmlns:wpi="http://schemas.microsoft.com/office/word/2010/wordprocessingInk" xmlns:wne="http://schemas.microsoft.com/office/word/2006/wordml" xmlns:wps="http://schemas.microsoft.com/office/word/2010/wordprocessingShape" mc:Ignorable="w14 w15 w16se w16cid w16 w16cex w16sdtdh w16sdtfl w16du wp14">
   <w:abstractNum w:abstractNumId="0" w15:restartNumberingAfterBreak="0">
     <w:nsid w:val="0176441C"/>
     <w:multiLevelType w:val="hybridMultilevel"/>
@@ -6872,6 +8013,95 @@
     </w:lvl>
   </w:abstractNum>
   <w:abstractNum w:abstractNumId="2" w15:restartNumberingAfterBreak="0">
+    <w:nsid w:val="1D1F7364"/>
+    <w:multiLevelType w:val="hybridMultilevel"/>
+    <w:tmpl w:val="21FC166C"/>
+    <w:lvl w:ilvl="0" w:tplc="0AC0A90A">
+      <w:start w:val="1"/>
+      <w:numFmt w:val="decimal"/>
+      <w:lvlText w:val="%1-"/>
+      <w:lvlJc w:val="left"/>
+      <w:pPr>
+        <w:ind w:left="1080" w:hanging="360"/>
+      </w:pPr>
+      <w:rPr>
+        <w:rFonts w:hint="default"/>
+      </w:rPr>
+    </w:lvl>
+    <w:lvl w:ilvl="1" w:tplc="48090019">
+      <w:start w:val="1"/>
+      <w:numFmt w:val="lowerLetter"/>
+      <w:lvlText w:val="%2."/>
+      <w:lvlJc w:val="left"/>
+      <w:pPr>
+        <w:ind w:left="1800" w:hanging="360"/>
+      </w:pPr>
+    </w:lvl>
+    <w:lvl w:ilvl="2" w:tplc="4809001B" w:tentative="1">
+      <w:start w:val="1"/>
+      <w:numFmt w:val="lowerRoman"/>
+      <w:lvlText w:val="%3."/>
+      <w:lvlJc w:val="right"/>
+      <w:pPr>
+        <w:ind w:left="2520" w:hanging="180"/>
+      </w:pPr>
+    </w:lvl>
+    <w:lvl w:ilvl="3" w:tplc="4809000F" w:tentative="1">
+      <w:start w:val="1"/>
+      <w:numFmt w:val="decimal"/>
+      <w:lvlText w:val="%4."/>
+      <w:lvlJc w:val="left"/>
+      <w:pPr>
+        <w:ind w:left="3240" w:hanging="360"/>
+      </w:pPr>
+    </w:lvl>
+    <w:lvl w:ilvl="4" w:tplc="48090019" w:tentative="1">
+      <w:start w:val="1"/>
+      <w:numFmt w:val="lowerLetter"/>
+      <w:lvlText w:val="%5."/>
+      <w:lvlJc w:val="left"/>
+      <w:pPr>
+        <w:ind w:left="3960" w:hanging="360"/>
+      </w:pPr>
+    </w:lvl>
+    <w:lvl w:ilvl="5" w:tplc="4809001B" w:tentative="1">
+      <w:start w:val="1"/>
+      <w:numFmt w:val="lowerRoman"/>
+      <w:lvlText w:val="%6."/>
+      <w:lvlJc w:val="right"/>
+      <w:pPr>
+        <w:ind w:left="4680" w:hanging="180"/>
+      </w:pPr>
+    </w:lvl>
+    <w:lvl w:ilvl="6" w:tplc="4809000F" w:tentative="1">
+      <w:start w:val="1"/>
+      <w:numFmt w:val="decimal"/>
+      <w:lvlText w:val="%7."/>
+      <w:lvlJc w:val="left"/>
+      <w:pPr>
+        <w:ind w:left="5400" w:hanging="360"/>
+      </w:pPr>
+    </w:lvl>
+    <w:lvl w:ilvl="7" w:tplc="48090019" w:tentative="1">
+      <w:start w:val="1"/>
+      <w:numFmt w:val="lowerLetter"/>
+      <w:lvlText w:val="%8."/>
+      <w:lvlJc w:val="left"/>
+      <w:pPr>
+        <w:ind w:left="6120" w:hanging="360"/>
+      </w:pPr>
+    </w:lvl>
+    <w:lvl w:ilvl="8" w:tplc="4809001B" w:tentative="1">
+      <w:start w:val="1"/>
+      <w:numFmt w:val="lowerRoman"/>
+      <w:lvlText w:val="%9."/>
+      <w:lvlJc w:val="right"/>
+      <w:pPr>
+        <w:ind w:left="6840" w:hanging="180"/>
+      </w:pPr>
+    </w:lvl>
+  </w:abstractNum>
+  <w:abstractNum w:abstractNumId="3" w15:restartNumberingAfterBreak="0">
     <w:nsid w:val="2E547923"/>
     <w:multiLevelType w:val="multilevel"/>
     <w:tmpl w:val="0809001F"/>
@@ -6957,7 +8187,7 @@
       </w:pPr>
     </w:lvl>
   </w:abstractNum>
-  <w:abstractNum w:abstractNumId="3" w15:restartNumberingAfterBreak="0">
+  <w:abstractNum w:abstractNumId="4" w15:restartNumberingAfterBreak="0">
     <w:nsid w:val="35EF5CF8"/>
     <w:multiLevelType w:val="hybridMultilevel"/>
     <w:tmpl w:val="0B2250EA"/>
@@ -7046,7 +8276,96 @@
       </w:pPr>
     </w:lvl>
   </w:abstractNum>
-  <w:abstractNum w:abstractNumId="4" w15:restartNumberingAfterBreak="0">
+  <w:abstractNum w:abstractNumId="5" w15:restartNumberingAfterBreak="0">
+    <w:nsid w:val="38491560"/>
+    <w:multiLevelType w:val="hybridMultilevel"/>
+    <w:tmpl w:val="6936D824"/>
+    <w:lvl w:ilvl="0" w:tplc="0AC0A90A">
+      <w:start w:val="1"/>
+      <w:numFmt w:val="decimal"/>
+      <w:lvlText w:val="%1-"/>
+      <w:lvlJc w:val="left"/>
+      <w:pPr>
+        <w:ind w:left="1440" w:hanging="360"/>
+      </w:pPr>
+      <w:rPr>
+        <w:rFonts w:hint="default"/>
+      </w:rPr>
+    </w:lvl>
+    <w:lvl w:ilvl="1" w:tplc="48090019" w:tentative="1">
+      <w:start w:val="1"/>
+      <w:numFmt w:val="lowerLetter"/>
+      <w:lvlText w:val="%2."/>
+      <w:lvlJc w:val="left"/>
+      <w:pPr>
+        <w:ind w:left="2160" w:hanging="360"/>
+      </w:pPr>
+    </w:lvl>
+    <w:lvl w:ilvl="2" w:tplc="4809001B" w:tentative="1">
+      <w:start w:val="1"/>
+      <w:numFmt w:val="lowerRoman"/>
+      <w:lvlText w:val="%3."/>
+      <w:lvlJc w:val="right"/>
+      <w:pPr>
+        <w:ind w:left="2880" w:hanging="180"/>
+      </w:pPr>
+    </w:lvl>
+    <w:lvl w:ilvl="3" w:tplc="4809000F" w:tentative="1">
+      <w:start w:val="1"/>
+      <w:numFmt w:val="decimal"/>
+      <w:lvlText w:val="%4."/>
+      <w:lvlJc w:val="left"/>
+      <w:pPr>
+        <w:ind w:left="3600" w:hanging="360"/>
+      </w:pPr>
+    </w:lvl>
+    <w:lvl w:ilvl="4" w:tplc="48090019" w:tentative="1">
+      <w:start w:val="1"/>
+      <w:numFmt w:val="lowerLetter"/>
+      <w:lvlText w:val="%5."/>
+      <w:lvlJc w:val="left"/>
+      <w:pPr>
+        <w:ind w:left="4320" w:hanging="360"/>
+      </w:pPr>
+    </w:lvl>
+    <w:lvl w:ilvl="5" w:tplc="4809001B" w:tentative="1">
+      <w:start w:val="1"/>
+      <w:numFmt w:val="lowerRoman"/>
+      <w:lvlText w:val="%6."/>
+      <w:lvlJc w:val="right"/>
+      <w:pPr>
+        <w:ind w:left="5040" w:hanging="180"/>
+      </w:pPr>
+    </w:lvl>
+    <w:lvl w:ilvl="6" w:tplc="4809000F" w:tentative="1">
+      <w:start w:val="1"/>
+      <w:numFmt w:val="decimal"/>
+      <w:lvlText w:val="%7."/>
+      <w:lvlJc w:val="left"/>
+      <w:pPr>
+        <w:ind w:left="5760" w:hanging="360"/>
+      </w:pPr>
+    </w:lvl>
+    <w:lvl w:ilvl="7" w:tplc="48090019" w:tentative="1">
+      <w:start w:val="1"/>
+      <w:numFmt w:val="lowerLetter"/>
+      <w:lvlText w:val="%8."/>
+      <w:lvlJc w:val="left"/>
+      <w:pPr>
+        <w:ind w:left="6480" w:hanging="360"/>
+      </w:pPr>
+    </w:lvl>
+    <w:lvl w:ilvl="8" w:tplc="4809001B" w:tentative="1">
+      <w:start w:val="1"/>
+      <w:numFmt w:val="lowerRoman"/>
+      <w:lvlText w:val="%9."/>
+      <w:lvlJc w:val="right"/>
+      <w:pPr>
+        <w:ind w:left="7200" w:hanging="180"/>
+      </w:pPr>
+    </w:lvl>
+  </w:abstractNum>
+  <w:abstractNum w:abstractNumId="6" w15:restartNumberingAfterBreak="0">
     <w:nsid w:val="3E4C2537"/>
     <w:multiLevelType w:val="hybridMultilevel"/>
     <w:tmpl w:val="B6E4E920"/>
@@ -7159,7 +8478,7 @@
       </w:rPr>
     </w:lvl>
   </w:abstractNum>
-  <w:abstractNum w:abstractNumId="5" w15:restartNumberingAfterBreak="0">
+  <w:abstractNum w:abstractNumId="7" w15:restartNumberingAfterBreak="0">
     <w:nsid w:val="3F3C1AC4"/>
     <w:multiLevelType w:val="hybridMultilevel"/>
     <w:tmpl w:val="48A2CCAE"/>
@@ -7248,7 +8567,7 @@
       </w:pPr>
     </w:lvl>
   </w:abstractNum>
-  <w:abstractNum w:abstractNumId="6" w15:restartNumberingAfterBreak="0">
+  <w:abstractNum w:abstractNumId="8" w15:restartNumberingAfterBreak="0">
     <w:nsid w:val="4A2834FF"/>
     <w:multiLevelType w:val="multilevel"/>
     <w:tmpl w:val="0809001F"/>
@@ -7334,7 +8653,7 @@
       </w:pPr>
     </w:lvl>
   </w:abstractNum>
-  <w:abstractNum w:abstractNumId="7" w15:restartNumberingAfterBreak="0">
+  <w:abstractNum w:abstractNumId="9" w15:restartNumberingAfterBreak="0">
     <w:nsid w:val="53843436"/>
     <w:multiLevelType w:val="multilevel"/>
     <w:tmpl w:val="0809001F"/>
@@ -7420,7 +8739,96 @@
       </w:pPr>
     </w:lvl>
   </w:abstractNum>
-  <w:abstractNum w:abstractNumId="8" w15:restartNumberingAfterBreak="0">
+  <w:abstractNum w:abstractNumId="10" w15:restartNumberingAfterBreak="0">
+    <w:nsid w:val="56AF403C"/>
+    <w:multiLevelType w:val="hybridMultilevel"/>
+    <w:tmpl w:val="8110C0B0"/>
+    <w:lvl w:ilvl="0" w:tplc="0AC0A90A">
+      <w:start w:val="1"/>
+      <w:numFmt w:val="decimal"/>
+      <w:lvlText w:val="%1-"/>
+      <w:lvlJc w:val="left"/>
+      <w:pPr>
+        <w:ind w:left="720" w:hanging="360"/>
+      </w:pPr>
+      <w:rPr>
+        <w:rFonts w:hint="default"/>
+      </w:rPr>
+    </w:lvl>
+    <w:lvl w:ilvl="1" w:tplc="48090019" w:tentative="1">
+      <w:start w:val="1"/>
+      <w:numFmt w:val="lowerLetter"/>
+      <w:lvlText w:val="%2."/>
+      <w:lvlJc w:val="left"/>
+      <w:pPr>
+        <w:ind w:left="1440" w:hanging="360"/>
+      </w:pPr>
+    </w:lvl>
+    <w:lvl w:ilvl="2" w:tplc="4809001B" w:tentative="1">
+      <w:start w:val="1"/>
+      <w:numFmt w:val="lowerRoman"/>
+      <w:lvlText w:val="%3."/>
+      <w:lvlJc w:val="right"/>
+      <w:pPr>
+        <w:ind w:left="2160" w:hanging="180"/>
+      </w:pPr>
+    </w:lvl>
+    <w:lvl w:ilvl="3" w:tplc="4809000F" w:tentative="1">
+      <w:start w:val="1"/>
+      <w:numFmt w:val="decimal"/>
+      <w:lvlText w:val="%4."/>
+      <w:lvlJc w:val="left"/>
+      <w:pPr>
+        <w:ind w:left="2880" w:hanging="360"/>
+      </w:pPr>
+    </w:lvl>
+    <w:lvl w:ilvl="4" w:tplc="48090019" w:tentative="1">
+      <w:start w:val="1"/>
+      <w:numFmt w:val="lowerLetter"/>
+      <w:lvlText w:val="%5."/>
+      <w:lvlJc w:val="left"/>
+      <w:pPr>
+        <w:ind w:left="3600" w:hanging="360"/>
+      </w:pPr>
+    </w:lvl>
+    <w:lvl w:ilvl="5" w:tplc="4809001B" w:tentative="1">
+      <w:start w:val="1"/>
+      <w:numFmt w:val="lowerRoman"/>
+      <w:lvlText w:val="%6."/>
+      <w:lvlJc w:val="right"/>
+      <w:pPr>
+        <w:ind w:left="4320" w:hanging="180"/>
+      </w:pPr>
+    </w:lvl>
+    <w:lvl w:ilvl="6" w:tplc="4809000F" w:tentative="1">
+      <w:start w:val="1"/>
+      <w:numFmt w:val="decimal"/>
+      <w:lvlText w:val="%7."/>
+      <w:lvlJc w:val="left"/>
+      <w:pPr>
+        <w:ind w:left="5040" w:hanging="360"/>
+      </w:pPr>
+    </w:lvl>
+    <w:lvl w:ilvl="7" w:tplc="48090019" w:tentative="1">
+      <w:start w:val="1"/>
+      <w:numFmt w:val="lowerLetter"/>
+      <w:lvlText w:val="%8."/>
+      <w:lvlJc w:val="left"/>
+      <w:pPr>
+        <w:ind w:left="5760" w:hanging="360"/>
+      </w:pPr>
+    </w:lvl>
+    <w:lvl w:ilvl="8" w:tplc="4809001B" w:tentative="1">
+      <w:start w:val="1"/>
+      <w:numFmt w:val="lowerRoman"/>
+      <w:lvlText w:val="%9."/>
+      <w:lvlJc w:val="right"/>
+      <w:pPr>
+        <w:ind w:left="6480" w:hanging="180"/>
+      </w:pPr>
+    </w:lvl>
+  </w:abstractNum>
+  <w:abstractNum w:abstractNumId="11" w15:restartNumberingAfterBreak="0">
     <w:nsid w:val="5D6362ED"/>
     <w:multiLevelType w:val="hybridMultilevel"/>
     <w:tmpl w:val="DC5C2EE0"/>
@@ -7533,7 +8941,7 @@
       </w:rPr>
     </w:lvl>
   </w:abstractNum>
-  <w:abstractNum w:abstractNumId="9" w15:restartNumberingAfterBreak="0">
+  <w:abstractNum w:abstractNumId="12" w15:restartNumberingAfterBreak="0">
     <w:nsid w:val="611E03B9"/>
     <w:multiLevelType w:val="multilevel"/>
     <w:tmpl w:val="0809001F"/>
@@ -7619,7 +9027,93 @@
       </w:pPr>
     </w:lvl>
   </w:abstractNum>
-  <w:abstractNum w:abstractNumId="10" w15:restartNumberingAfterBreak="0">
+  <w:abstractNum w:abstractNumId="13" w15:restartNumberingAfterBreak="0">
+    <w:nsid w:val="63433EC2"/>
+    <w:multiLevelType w:val="hybridMultilevel"/>
+    <w:tmpl w:val="C87CB572"/>
+    <w:lvl w:ilvl="0" w:tplc="4809000F">
+      <w:start w:val="1"/>
+      <w:numFmt w:val="decimal"/>
+      <w:lvlText w:val="%1."/>
+      <w:lvlJc w:val="left"/>
+      <w:pPr>
+        <w:ind w:left="2160" w:hanging="360"/>
+      </w:pPr>
+    </w:lvl>
+    <w:lvl w:ilvl="1" w:tplc="48090019" w:tentative="1">
+      <w:start w:val="1"/>
+      <w:numFmt w:val="lowerLetter"/>
+      <w:lvlText w:val="%2."/>
+      <w:lvlJc w:val="left"/>
+      <w:pPr>
+        <w:ind w:left="2880" w:hanging="360"/>
+      </w:pPr>
+    </w:lvl>
+    <w:lvl w:ilvl="2" w:tplc="4809001B" w:tentative="1">
+      <w:start w:val="1"/>
+      <w:numFmt w:val="lowerRoman"/>
+      <w:lvlText w:val="%3."/>
+      <w:lvlJc w:val="right"/>
+      <w:pPr>
+        <w:ind w:left="3600" w:hanging="180"/>
+      </w:pPr>
+    </w:lvl>
+    <w:lvl w:ilvl="3" w:tplc="4809000F" w:tentative="1">
+      <w:start w:val="1"/>
+      <w:numFmt w:val="decimal"/>
+      <w:lvlText w:val="%4."/>
+      <w:lvlJc w:val="left"/>
+      <w:pPr>
+        <w:ind w:left="4320" w:hanging="360"/>
+      </w:pPr>
+    </w:lvl>
+    <w:lvl w:ilvl="4" w:tplc="48090019" w:tentative="1">
+      <w:start w:val="1"/>
+      <w:numFmt w:val="lowerLetter"/>
+      <w:lvlText w:val="%5."/>
+      <w:lvlJc w:val="left"/>
+      <w:pPr>
+        <w:ind w:left="5040" w:hanging="360"/>
+      </w:pPr>
+    </w:lvl>
+    <w:lvl w:ilvl="5" w:tplc="4809001B" w:tentative="1">
+      <w:start w:val="1"/>
+      <w:numFmt w:val="lowerRoman"/>
+      <w:lvlText w:val="%6."/>
+      <w:lvlJc w:val="right"/>
+      <w:pPr>
+        <w:ind w:left="5760" w:hanging="180"/>
+      </w:pPr>
+    </w:lvl>
+    <w:lvl w:ilvl="6" w:tplc="4809000F" w:tentative="1">
+      <w:start w:val="1"/>
+      <w:numFmt w:val="decimal"/>
+      <w:lvlText w:val="%7."/>
+      <w:lvlJc w:val="left"/>
+      <w:pPr>
+        <w:ind w:left="6480" w:hanging="360"/>
+      </w:pPr>
+    </w:lvl>
+    <w:lvl w:ilvl="7" w:tplc="48090019" w:tentative="1">
+      <w:start w:val="1"/>
+      <w:numFmt w:val="lowerLetter"/>
+      <w:lvlText w:val="%8."/>
+      <w:lvlJc w:val="left"/>
+      <w:pPr>
+        <w:ind w:left="7200" w:hanging="360"/>
+      </w:pPr>
+    </w:lvl>
+    <w:lvl w:ilvl="8" w:tplc="4809001B" w:tentative="1">
+      <w:start w:val="1"/>
+      <w:numFmt w:val="lowerRoman"/>
+      <w:lvlText w:val="%9."/>
+      <w:lvlJc w:val="right"/>
+      <w:pPr>
+        <w:ind w:left="7920" w:hanging="180"/>
+      </w:pPr>
+    </w:lvl>
+  </w:abstractNum>
+  <w:abstractNum w:abstractNumId="14" w15:restartNumberingAfterBreak="0">
     <w:nsid w:val="70344029"/>
     <w:multiLevelType w:val="hybridMultilevel"/>
     <w:tmpl w:val="2D9C2B66"/>
@@ -7732,7 +9226,7 @@
       </w:rPr>
     </w:lvl>
   </w:abstractNum>
-  <w:abstractNum w:abstractNumId="11" w15:restartNumberingAfterBreak="0">
+  <w:abstractNum w:abstractNumId="15" w15:restartNumberingAfterBreak="0">
     <w:nsid w:val="7E6D69F3"/>
     <w:multiLevelType w:val="multilevel"/>
     <w:tmpl w:val="0809001F"/>
@@ -7819,46 +9313,58 @@
     </w:lvl>
   </w:abstractNum>
   <w:num w:numId="1" w16cid:durableId="1290818750">
-    <w:abstractNumId w:val="2"/>
+    <w:abstractNumId w:val="3"/>
   </w:num>
   <w:num w:numId="2" w16cid:durableId="135223421">
-    <w:abstractNumId w:val="11"/>
+    <w:abstractNumId w:val="15"/>
   </w:num>
   <w:num w:numId="3" w16cid:durableId="947007038">
-    <w:abstractNumId w:val="5"/>
+    <w:abstractNumId w:val="7"/>
   </w:num>
   <w:num w:numId="4" w16cid:durableId="96875565">
-    <w:abstractNumId w:val="3"/>
+    <w:abstractNumId w:val="4"/>
   </w:num>
   <w:num w:numId="5" w16cid:durableId="41565045">
-    <w:abstractNumId w:val="7"/>
+    <w:abstractNumId w:val="9"/>
   </w:num>
   <w:num w:numId="6" w16cid:durableId="512766832">
     <w:abstractNumId w:val="0"/>
   </w:num>
   <w:num w:numId="7" w16cid:durableId="371729619">
-    <w:abstractNumId w:val="9"/>
+    <w:abstractNumId w:val="12"/>
   </w:num>
   <w:num w:numId="8" w16cid:durableId="86391744">
     <w:abstractNumId w:val="1"/>
   </w:num>
   <w:num w:numId="9" w16cid:durableId="1195190208">
+    <w:abstractNumId w:val="11"/>
+  </w:num>
+  <w:num w:numId="10" w16cid:durableId="204098472">
+    <w:abstractNumId w:val="14"/>
+  </w:num>
+  <w:num w:numId="11" w16cid:durableId="2060743704">
+    <w:abstractNumId w:val="6"/>
+  </w:num>
+  <w:num w:numId="12" w16cid:durableId="1733655630">
     <w:abstractNumId w:val="8"/>
   </w:num>
-  <w:num w:numId="10" w16cid:durableId="204098472">
+  <w:num w:numId="13" w16cid:durableId="408649479">
     <w:abstractNumId w:val="10"/>
   </w:num>
-  <w:num w:numId="11" w16cid:durableId="2060743704">
-    <w:abstractNumId w:val="4"/>
+  <w:num w:numId="14" w16cid:durableId="2037192065">
+    <w:abstractNumId w:val="5"/>
   </w:num>
-  <w:num w:numId="12" w16cid:durableId="1733655630">
-    <w:abstractNumId w:val="6"/>
+  <w:num w:numId="15" w16cid:durableId="1811053493">
+    <w:abstractNumId w:val="2"/>
+  </w:num>
+  <w:num w:numId="16" w16cid:durableId="498546203">
+    <w:abstractNumId w:val="13"/>
   </w:num>
 </w:numbering>
 </file>
 
 <file path=word/styles.xml><?xml version="1.0" encoding="utf-8"?>
-<w:styles xmlns:mc="http://schemas.openxmlformats.org/markup-compatibility/2006" xmlns:r="http://schemas.openxmlformats.org/officeDocument/2006/relationships" xmlns:w="http://schemas.openxmlformats.org/wordprocessingml/2006/main" xmlns:w14="http://schemas.microsoft.com/office/word/2010/wordml" xmlns:w15="http://schemas.microsoft.com/office/word/2012/wordml" xmlns:w16cex="http://schemas.microsoft.com/office/word/2018/wordml/cex" xmlns:w16cid="http://schemas.microsoft.com/office/word/2016/wordml/cid" xmlns:w16="http://schemas.microsoft.com/office/word/2018/wordml" xmlns:w16sdtdh="http://schemas.microsoft.com/office/word/2020/wordml/sdtdatahash" xmlns:w16se="http://schemas.microsoft.com/office/word/2015/wordml/symex" mc:Ignorable="w14 w15 w16se w16cid w16 w16cex w16sdtdh">
+<w:styles xmlns:mc="http://schemas.openxmlformats.org/markup-compatibility/2006" xmlns:r="http://schemas.openxmlformats.org/officeDocument/2006/relationships" xmlns:w="http://schemas.openxmlformats.org/wordprocessingml/2006/main" xmlns:w14="http://schemas.microsoft.com/office/word/2010/wordml" xmlns:w15="http://schemas.microsoft.com/office/word/2012/wordml" xmlns:w16cex="http://schemas.microsoft.com/office/word/2018/wordml/cex" xmlns:w16cid="http://schemas.microsoft.com/office/word/2016/wordml/cid" xmlns:w16="http://schemas.microsoft.com/office/word/2018/wordml" xmlns:w16du="http://schemas.microsoft.com/office/word/2023/wordml/word16du" xmlns:w16sdtdh="http://schemas.microsoft.com/office/word/2020/wordml/sdtdatahash" xmlns:w16sdtfl="http://schemas.microsoft.com/office/word/2024/wordml/sdtformatlock" xmlns:w16se="http://schemas.microsoft.com/office/word/2015/wordml/symex" mc:Ignorable="w14 w15 w16se w16cid w16 w16cex w16sdtdh w16sdtfl w16du">
   <w:docDefaults>
     <w:rPrDefault>
       <w:rPr>
@@ -8573,6 +10079,24 @@
       <w:szCs w:val="18"/>
     </w:rPr>
   </w:style>
+  <w:style w:type="paragraph" w:styleId="Date">
+    <w:name w:val="Date"/>
+    <w:basedOn w:val="Normal"/>
+    <w:next w:val="Normal"/>
+    <w:link w:val="DateChar"/>
+    <w:uiPriority w:val="99"/>
+    <w:semiHidden/>
+    <w:unhideWhenUsed/>
+    <w:rsid w:val="00E91E9D"/>
+  </w:style>
+  <w:style w:type="character" w:customStyle="1" w:styleId="DateChar">
+    <w:name w:val="Date Char"/>
+    <w:basedOn w:val="DefaultParagraphFont"/>
+    <w:link w:val="Date"/>
+    <w:uiPriority w:val="99"/>
+    <w:semiHidden/>
+    <w:rsid w:val="00E91E9D"/>
+  </w:style>
 </w:styles>
 </file>
 
@@ -8838,10 +10362,6 @@
 </file>
 
 <file path=customXml/item1.xml><?xml version="1.0" encoding="utf-8"?>
-<b:Sources xmlns:b="http://schemas.openxmlformats.org/officeDocument/2006/bibliography" xmlns="http://schemas.openxmlformats.org/officeDocument/2006/bibliography" SelectedStyle="\APASixthEditionOfficeOnline.xsl" StyleName="APA" Version="6"/>
-</file>
-
-<file path=customXml/item2.xml><?xml version="1.0" encoding="utf-8"?>
 <?mso-contentType ?>
 <FormTemplates xmlns="http://schemas.microsoft.com/sharepoint/v3/contenttype/forms">
   <Display>DocumentLibraryForm</Display>
@@ -8850,13 +10370,13 @@
 </FormTemplates>
 </file>
 
-<file path=customXml/item3.xml><?xml version="1.0" encoding="utf-8"?>
+<file path=customXml/item2.xml><?xml version="1.0" encoding="utf-8"?>
 <p:properties xmlns:p="http://schemas.microsoft.com/office/2006/metadata/properties" xmlns:xsi="http://www.w3.org/2001/XMLSchema-instance" xmlns:pc="http://schemas.microsoft.com/office/infopath/2007/PartnerControls">
   <documentManagement/>
 </p:properties>
 </file>
 
-<file path=customXml/item4.xml><?xml version="1.0" encoding="utf-8"?>
+<file path=customXml/item3.xml><?xml version="1.0" encoding="utf-8"?>
 <ct:contentTypeSchema xmlns:ct="http://schemas.microsoft.com/office/2006/metadata/contentType" xmlns:ma="http://schemas.microsoft.com/office/2006/metadata/properties/metaAttributes" ct:_="" ma:_="" ma:contentTypeName="Document" ma:contentTypeID="0x010100E81D8C8DDAE8BD44A422697963F06C45" ma:contentTypeVersion="6" ma:contentTypeDescription="Create a new document." ma:contentTypeScope="" ma:versionID="b6816e004dbb89c674e51f5647972552">
   <xsd:schema xmlns:xsd="http://www.w3.org/2001/XMLSchema" xmlns:xs="http://www.w3.org/2001/XMLSchema" xmlns:p="http://schemas.microsoft.com/office/2006/metadata/properties" xmlns:ns2="2b02348f-b4e3-458c-83fc-9e90db0f8029" targetNamespace="http://schemas.microsoft.com/office/2006/metadata/properties" ma:root="true" ma:fieldsID="e6418ca14ac9ee17b8bbf6df78e0c223" ns2:_="">
     <xsd:import namespace="2b02348f-b4e3-458c-83fc-9e90db0f8029"/>
@@ -9014,15 +10534,11 @@
 </ct:contentTypeSchema>
 </file>
 
-<file path=customXml/itemProps1.xml><?xml version="1.0" encoding="utf-8"?>
-<ds:datastoreItem xmlns:ds="http://schemas.openxmlformats.org/officeDocument/2006/customXml" ds:itemID="{19DC61BE-93FA-4491-9772-E1221A4033B9}">
-  <ds:schemaRefs>
-    <ds:schemaRef ds:uri="http://schemas.openxmlformats.org/officeDocument/2006/bibliography"/>
-  </ds:schemaRefs>
-</ds:datastoreItem>
+<file path=customXml/item4.xml><?xml version="1.0" encoding="utf-8"?>
+<b:Sources xmlns:b="http://schemas.openxmlformats.org/officeDocument/2006/bibliography" xmlns="http://schemas.openxmlformats.org/officeDocument/2006/bibliography" SelectedStyle="\APASixthEditionOfficeOnline.xsl" StyleName="APA" Version="6"/>
 </file>
 
-<file path=customXml/itemProps2.xml><?xml version="1.0" encoding="utf-8"?>
+<file path=customXml/itemProps1.xml><?xml version="1.0" encoding="utf-8"?>
 <ds:datastoreItem xmlns:ds="http://schemas.openxmlformats.org/officeDocument/2006/customXml" ds:itemID="{1AE65524-3474-4244-A856-D72F3E7751CA}">
   <ds:schemaRefs>
     <ds:schemaRef ds:uri="http://schemas.microsoft.com/sharepoint/v3/contenttype/forms"/>
@@ -9030,7 +10546,7 @@
 </ds:datastoreItem>
 </file>
 
-<file path=customXml/itemProps3.xml><?xml version="1.0" encoding="utf-8"?>
+<file path=customXml/itemProps2.xml><?xml version="1.0" encoding="utf-8"?>
 <ds:datastoreItem xmlns:ds="http://schemas.openxmlformats.org/officeDocument/2006/customXml" ds:itemID="{E9F4B20F-6069-42DD-ACE1-B693435E4710}">
   <ds:schemaRefs>
     <ds:schemaRef ds:uri="http://schemas.microsoft.com/office/2006/metadata/properties"/>
@@ -9039,7 +10555,7 @@
 </ds:datastoreItem>
 </file>
 
-<file path=customXml/itemProps4.xml><?xml version="1.0" encoding="utf-8"?>
+<file path=customXml/itemProps3.xml><?xml version="1.0" encoding="utf-8"?>
 <ds:datastoreItem xmlns:ds="http://schemas.openxmlformats.org/officeDocument/2006/customXml" ds:itemID="{1FD4FE30-7A52-4902-A460-321EC0A48E77}">
   <ds:schemaRefs>
     <ds:schemaRef ds:uri="http://schemas.microsoft.com/office/2006/metadata/contentType"/>
@@ -9055,4 +10571,12 @@
     <ds:schemaRef ds:uri="http://schemas.microsoft.com/internal/obd"/>
   </ds:schemaRefs>
 </ds:datastoreItem>
+</file>
+
+<file path=customXml/itemProps4.xml><?xml version="1.0" encoding="utf-8"?>
+<ds:datastoreItem xmlns:ds="http://schemas.openxmlformats.org/officeDocument/2006/customXml" ds:itemID="{19DC61BE-93FA-4491-9772-E1221A4033B9}">
+  <ds:schemaRefs>
+    <ds:schemaRef ds:uri="http://schemas.openxmlformats.org/officeDocument/2006/bibliography"/>
+  </ds:schemaRefs>
+</ds:datastoreItem>
 </file>
</xml_diff>

<commit_message>
System architecture and Software architecture added
</commit_message>
<xml_diff>
--- a/docs/SRS_project_xxx.docx
+++ b/docs/SRS_project_xxx.docx
@@ -1865,14 +1865,12 @@
                 <w:lang w:val="en-SG"/>
               </w:rPr>
             </w:pPr>
-            <w:proofErr w:type="gramStart"/>
             <w:r>
               <w:rPr>
                 <w:lang w:val="en-SG"/>
               </w:rPr>
               <w:t>N.A</w:t>
             </w:r>
-            <w:proofErr w:type="gramEnd"/>
           </w:p>
         </w:tc>
         <w:tc>
@@ -3598,13 +3596,6 @@
           <w:lang w:val="en-SG"/>
         </w:rPr>
       </w:pPr>
-    </w:p>
-    <w:p>
-      <w:pPr>
-        <w:rPr>
-          <w:lang w:val="en-SG"/>
-        </w:rPr>
-      </w:pPr>
       <w:r>
         <w:rPr>
           <w:noProof/>
@@ -3613,8 +3604,8 @@
         <mc:AlternateContent>
           <mc:Choice Requires="wpc">
             <w:drawing>
-              <wp:inline distT="0" distB="0" distL="0" distR="0" wp14:anchorId="414B50A5" wp14:editId="01618EFD">
-                <wp:extent cx="6154473" cy="5011420"/>
+              <wp:inline distT="0" distB="0" distL="0" distR="0" wp14:anchorId="414B50A5" wp14:editId="0DC79C11">
+                <wp:extent cx="6154420" cy="5797062"/>
                 <wp:effectExtent l="0" t="0" r="0" b="0"/>
                 <wp:docPr id="30" name="Canvas 30"/>
                 <wp:cNvGraphicFramePr>
@@ -3630,8 +3621,8 @@
                         <wps:cNvSpPr/>
                         <wps:spPr>
                           <a:xfrm>
-                            <a:off x="2017942" y="739746"/>
-                            <a:ext cx="2018719" cy="3968820"/>
+                            <a:off x="2017942" y="739727"/>
+                            <a:ext cx="2018719" cy="4852181"/>
                           </a:xfrm>
                           <a:prstGeom prst="rect">
                             <a:avLst/>
@@ -3656,6 +3647,15 @@
                             <a:schemeClr val="lt1"/>
                           </a:fontRef>
                         </wps:style>
+                        <wps:txbx>
+                          <w:txbxContent>
+                            <w:p>
+                              <w:pPr>
+                                <w:jc w:val="center"/>
+                              </w:pPr>
+                            </w:p>
+                          </w:txbxContent>
+                        </wps:txbx>
                         <wps:bodyPr rot="0" spcFirstLastPara="0" vertOverflow="overflow" horzOverflow="overflow" vert="horz" wrap="square" lIns="91440" tIns="45720" rIns="91440" bIns="45720" numCol="1" spcCol="0" rtlCol="0" fromWordArt="0" anchor="ctr" anchorCtr="0" forceAA="0" compatLnSpc="1">
                           <a:prstTxWarp prst="textNoShape">
                             <a:avLst/>
@@ -3861,98 +3861,8 @@
                         <wps:bodyPr/>
                       </wps:wsp>
                       <wps:wsp>
-                        <wps:cNvPr id="95" name="Rectangle 95"/>
-                        <wps:cNvSpPr/>
-                        <wps:spPr>
-                          <a:xfrm>
-                            <a:off x="4542619" y="2169118"/>
-                            <a:ext cx="1269365" cy="299720"/>
-                          </a:xfrm>
-                          <a:prstGeom prst="rect">
-                            <a:avLst/>
-                          </a:prstGeom>
-                        </wps:spPr>
-                        <wps:style>
-                          <a:lnRef idx="2">
-                            <a:schemeClr val="accent1">
-                              <a:shade val="50000"/>
-                            </a:schemeClr>
-                          </a:lnRef>
-                          <a:fillRef idx="1">
-                            <a:schemeClr val="accent1"/>
-                          </a:fillRef>
-                          <a:effectRef idx="0">
-                            <a:schemeClr val="accent1"/>
-                          </a:effectRef>
-                          <a:fontRef idx="minor">
-                            <a:schemeClr val="lt1"/>
-                          </a:fontRef>
-                        </wps:style>
-                        <wps:txbx>
-                          <w:txbxContent>
-                            <w:p>
-                              <w:pPr>
-                                <w:pStyle w:val="NormalWeb"/>
-                                <w:spacing w:before="0" w:beforeAutospacing="0" w:after="0" w:afterAutospacing="0" w:line="254" w:lineRule="auto"/>
-                                <w:jc w:val="center"/>
-                              </w:pPr>
-                              <w:r>
-                                <w:rPr>
-                                  <w:rFonts w:eastAsia="Calibri"/>
-                                  <w:sz w:val="22"/>
-                                  <w:szCs w:val="22"/>
-                                </w:rPr>
-                                <w:t>Heater</w:t>
-                              </w:r>
-                            </w:p>
-                          </w:txbxContent>
-                        </wps:txbx>
-                        <wps:bodyPr rot="0" spcFirstLastPara="0" vert="horz" wrap="square" lIns="91440" tIns="45720" rIns="91440" bIns="45720" numCol="1" spcCol="0" rtlCol="0" fromWordArt="0" anchor="ctr" anchorCtr="0" forceAA="0" compatLnSpc="1">
-                          <a:prstTxWarp prst="textNoShape">
-                            <a:avLst/>
-                          </a:prstTxWarp>
-                          <a:noAutofit/>
-                        </wps:bodyPr>
-                      </wps:wsp>
-                      <wps:wsp>
-                        <wps:cNvPr id="96" name="Straight Arrow Connector 96"/>
+                        <wps:cNvPr id="97" name="Straight Arrow Connector 97"/>
                         <wps:cNvCnPr/>
-                        <wps:spPr>
-                          <a:xfrm>
-                            <a:off x="4036582" y="2318978"/>
-                            <a:ext cx="505198" cy="0"/>
-                          </a:xfrm>
-                          <a:prstGeom prst="straightConnector1">
-                            <a:avLst/>
-                          </a:prstGeom>
-                          <a:ln w="19050">
-                            <a:solidFill>
-                              <a:schemeClr val="tx1"/>
-                            </a:solidFill>
-                            <a:tailEnd type="triangle"/>
-                          </a:ln>
-                        </wps:spPr>
-                        <wps:style>
-                          <a:lnRef idx="1">
-                            <a:schemeClr val="accent1"/>
-                          </a:lnRef>
-                          <a:fillRef idx="0">
-                            <a:schemeClr val="accent1"/>
-                          </a:fillRef>
-                          <a:effectRef idx="0">
-                            <a:schemeClr val="accent1"/>
-                          </a:effectRef>
-                          <a:fontRef idx="minor">
-                            <a:schemeClr val="tx1"/>
-                          </a:fontRef>
-                        </wps:style>
-                        <wps:bodyPr/>
-                      </wps:wsp>
-                      <wps:wsp>
-                        <wps:cNvPr id="97" name="Straight Arrow Connector 97"/>
-                        <wps:cNvCnPr>
-                          <a:stCxn id="98" idx="3"/>
-                        </wps:cNvCnPr>
                         <wps:spPr>
                           <a:xfrm>
                             <a:off x="1306081" y="1115664"/>
@@ -3983,99 +3893,6 @@
                           </a:fontRef>
                         </wps:style>
                         <wps:bodyPr/>
-                      </wps:wsp>
-                      <wps:wsp>
-                        <wps:cNvPr id="98" name="Rectangle 98"/>
-                        <wps:cNvSpPr/>
-                        <wps:spPr>
-                          <a:xfrm>
-                            <a:off x="320630" y="825334"/>
-                            <a:ext cx="985462" cy="580660"/>
-                          </a:xfrm>
-                          <a:prstGeom prst="rect">
-                            <a:avLst/>
-                          </a:prstGeom>
-                        </wps:spPr>
-                        <wps:style>
-                          <a:lnRef idx="2">
-                            <a:schemeClr val="accent1">
-                              <a:shade val="50000"/>
-                            </a:schemeClr>
-                          </a:lnRef>
-                          <a:fillRef idx="1">
-                            <a:schemeClr val="accent1"/>
-                          </a:fillRef>
-                          <a:effectRef idx="0">
-                            <a:schemeClr val="accent1"/>
-                          </a:effectRef>
-                          <a:fontRef idx="minor">
-                            <a:schemeClr val="lt1"/>
-                          </a:fontRef>
-                        </wps:style>
-                        <wps:txbx>
-                          <w:txbxContent>
-                            <w:p>
-                              <w:pPr>
-                                <w:pStyle w:val="NormalWeb"/>
-                                <w:spacing w:before="0" w:beforeAutospacing="0" w:after="0" w:afterAutospacing="0" w:line="257" w:lineRule="auto"/>
-                                <w:jc w:val="center"/>
-                                <w:rPr>
-                                  <w:sz w:val="20"/>
-                                  <w:szCs w:val="20"/>
-                                </w:rPr>
-                              </w:pPr>
-                              <w:r>
-                                <w:rPr>
-                                  <w:rFonts w:eastAsia="Calibri"/>
-                                  <w:sz w:val="20"/>
-                                  <w:szCs w:val="20"/>
-                                </w:rPr>
-                                <w:t>Water Temperature Sensor</w:t>
-                              </w:r>
-                            </w:p>
-                          </w:txbxContent>
-                        </wps:txbx>
-                        <wps:bodyPr rot="0" spcFirstLastPara="0" vert="horz" wrap="square" lIns="91440" tIns="45720" rIns="91440" bIns="45720" numCol="1" spcCol="0" rtlCol="0" fromWordArt="0" anchor="ctr" anchorCtr="0" forceAA="0" compatLnSpc="1">
-                          <a:prstTxWarp prst="textNoShape">
-                            <a:avLst/>
-                          </a:prstTxWarp>
-                          <a:noAutofit/>
-                        </wps:bodyPr>
-                      </wps:wsp>
-                      <wps:wsp>
-                        <wps:cNvPr id="99" name="Text Box 99"/>
-                        <wps:cNvSpPr txBox="1"/>
-                        <wps:spPr>
-                          <a:xfrm>
-                            <a:off x="1886450" y="973776"/>
-                            <a:ext cx="1139190" cy="314960"/>
-                          </a:xfrm>
-                          <a:prstGeom prst="rect">
-                            <a:avLst/>
-                          </a:prstGeom>
-                          <a:noFill/>
-                          <a:ln w="6350">
-                            <a:noFill/>
-                          </a:ln>
-                        </wps:spPr>
-                        <wps:txbx>
-                          <w:txbxContent>
-                            <w:p>
-                              <w:r>
-                                <w:t xml:space="preserve">   SPI_</w:t>
-                              </w:r>
-                              <w:r>
-                                <w:t>ADC_CH01</w:t>
-                              </w:r>
-                            </w:p>
-                          </w:txbxContent>
-                        </wps:txbx>
-                        <wps:bodyPr rot="0" spcFirstLastPara="0" vertOverflow="overflow" horzOverflow="overflow" vert="horz" wrap="none" lIns="91440" tIns="45720" rIns="91440" bIns="45720" numCol="1" spcCol="0" rtlCol="0" fromWordArt="0" anchor="t" anchorCtr="0" forceAA="0" compatLnSpc="1">
-                          <a:prstTxWarp prst="textNoShape">
-                            <a:avLst/>
-                          </a:prstTxWarp>
-                          <a:noAutofit/>
-                        </wps:bodyPr>
                       </wps:wsp>
                       <wps:wsp>
                         <wps:cNvPr id="100" name="Rectangle 100"/>
@@ -4270,8 +4087,8 @@
                         </pic:blipFill>
                         <pic:spPr>
                           <a:xfrm rot="1097265">
-                            <a:off x="177284" y="1658461"/>
-                            <a:ext cx="1188015" cy="1094102"/>
+                            <a:off x="408569" y="4352333"/>
+                            <a:ext cx="839491" cy="773116"/>
                           </a:xfrm>
                           <a:prstGeom prst="rect">
                             <a:avLst/>
@@ -4283,7 +4100,7 @@
                         <wps:cNvSpPr/>
                         <wps:spPr>
                           <a:xfrm>
-                            <a:off x="1297310" y="2006822"/>
+                            <a:off x="1313325" y="4566557"/>
                             <a:ext cx="694706" cy="302928"/>
                           </a:xfrm>
                           <a:prstGeom prst="leftRightArrow">
@@ -4316,9 +4133,63 @@
                           <a:noAutofit/>
                         </wps:bodyPr>
                       </wps:wsp>
+                      <wps:wsp>
+                        <wps:cNvPr id="380053428" name="Rectangle 380053428"/>
+                        <wps:cNvSpPr/>
+                        <wps:spPr>
+                          <a:xfrm>
+                            <a:off x="435755" y="959585"/>
+                            <a:ext cx="877570" cy="299720"/>
+                          </a:xfrm>
+                          <a:prstGeom prst="rect">
+                            <a:avLst/>
+                          </a:prstGeom>
+                        </wps:spPr>
+                        <wps:style>
+                          <a:lnRef idx="2">
+                            <a:schemeClr val="accent1">
+                              <a:shade val="50000"/>
+                            </a:schemeClr>
+                          </a:lnRef>
+                          <a:fillRef idx="1">
+                            <a:schemeClr val="accent1"/>
+                          </a:fillRef>
+                          <a:effectRef idx="0">
+                            <a:schemeClr val="accent1"/>
+                          </a:effectRef>
+                          <a:fontRef idx="minor">
+                            <a:schemeClr val="lt1"/>
+                          </a:fontRef>
+                        </wps:style>
+                        <wps:txbx>
+                          <w:txbxContent>
+                            <w:p>
+                              <w:pPr>
+                                <w:spacing w:line="256" w:lineRule="auto"/>
+                                <w:jc w:val="center"/>
+                                <w:rPr>
+                                  <w:rFonts w:eastAsia="Calibri"/>
+                                </w:rPr>
+                              </w:pPr>
+                              <w:r>
+                                <w:rPr>
+                                  <w:rFonts w:eastAsia="Calibri"/>
+                                </w:rPr>
+                                <w:t>Slide switch</w:t>
+                              </w:r>
+                            </w:p>
+                          </w:txbxContent>
+                        </wps:txbx>
+                        <wps:bodyPr rot="0" spcFirstLastPara="0" vert="horz" wrap="square" lIns="91440" tIns="45720" rIns="91440" bIns="45720" numCol="1" spcCol="0" rtlCol="0" fromWordArt="0" anchor="ctr" anchorCtr="0" forceAA="0" compatLnSpc="1">
+                          <a:prstTxWarp prst="textNoShape">
+                            <a:avLst/>
+                          </a:prstTxWarp>
+                          <a:noAutofit/>
+                        </wps:bodyPr>
+                      </wps:wsp>
                       <pic:pic xmlns:pic="http://schemas.openxmlformats.org/drawingml/2006/picture">
                         <pic:nvPicPr>
-                          <pic:cNvPr id="108" name="Picture 108"/>
+                          <pic:cNvPr id="1151311267" name="Picture 1151311267"/>
                           <pic:cNvPicPr>
                             <a:picLocks noChangeAspect="1"/>
                           </pic:cNvPicPr>
@@ -4330,9 +4201,32 @@
                           </a:stretch>
                         </pic:blipFill>
                         <pic:spPr>
-                          <a:xfrm rot="5400000">
-                            <a:off x="307342" y="3091593"/>
-                            <a:ext cx="886577" cy="462919"/>
+                          <a:xfrm>
+                            <a:off x="486508" y="1469109"/>
+                            <a:ext cx="783610" cy="642846"/>
+                          </a:xfrm>
+                          <a:prstGeom prst="rect">
+                            <a:avLst/>
+                          </a:prstGeom>
+                        </pic:spPr>
+                      </pic:pic>
+                      <pic:pic xmlns:pic="http://schemas.openxmlformats.org/drawingml/2006/picture">
+                        <pic:nvPicPr>
+                          <pic:cNvPr id="1258473721" name="Picture 1258473721"/>
+                          <pic:cNvPicPr>
+                            <a:picLocks noChangeAspect="1"/>
+                          </pic:cNvPicPr>
+                        </pic:nvPicPr>
+                        <pic:blipFill>
+                          <a:blip r:embed="rId16"/>
+                          <a:stretch>
+                            <a:fillRect/>
+                          </a:stretch>
+                        </pic:blipFill>
+                        <pic:spPr>
+                          <a:xfrm>
+                            <a:off x="345831" y="2529163"/>
+                            <a:ext cx="1068479" cy="597681"/>
                           </a:xfrm>
                           <a:prstGeom prst="rect">
                             <a:avLst/>
@@ -4340,12 +4234,12 @@
                         </pic:spPr>
                       </pic:pic>
                       <wps:wsp>
-                        <wps:cNvPr id="110" name="Straight Arrow Connector 110"/>
+                        <wps:cNvPr id="1683338050" name="Straight Arrow Connector 1683338050"/>
                         <wps:cNvCnPr/>
                         <wps:spPr>
                           <a:xfrm>
-                            <a:off x="1002151" y="3270281"/>
-                            <a:ext cx="989848" cy="0"/>
+                            <a:off x="1348154" y="1775442"/>
+                            <a:ext cx="643255" cy="0"/>
                           </a:xfrm>
                           <a:prstGeom prst="straightConnector1">
                             <a:avLst/>
@@ -4374,12 +4268,46 @@
                         <wps:bodyPr/>
                       </wps:wsp>
                       <wps:wsp>
-                        <wps:cNvPr id="111" name="Rectangle 111"/>
+                        <wps:cNvPr id="161289323" name="Straight Arrow Connector 161289323"/>
+                        <wps:cNvCnPr/>
+                        <wps:spPr>
+                          <a:xfrm>
+                            <a:off x="1383129" y="2865220"/>
+                            <a:ext cx="643255" cy="0"/>
+                          </a:xfrm>
+                          <a:prstGeom prst="straightConnector1">
+                            <a:avLst/>
+                          </a:prstGeom>
+                          <a:ln w="19050">
+                            <a:solidFill>
+                              <a:schemeClr val="tx1"/>
+                            </a:solidFill>
+                            <a:tailEnd type="triangle"/>
+                          </a:ln>
+                        </wps:spPr>
+                        <wps:style>
+                          <a:lnRef idx="1">
+                            <a:schemeClr val="accent1"/>
+                          </a:lnRef>
+                          <a:fillRef idx="0">
+                            <a:schemeClr val="accent1"/>
+                          </a:fillRef>
+                          <a:effectRef idx="0">
+                            <a:schemeClr val="accent1"/>
+                          </a:effectRef>
+                          <a:fontRef idx="minor">
+                            <a:schemeClr val="tx1"/>
+                          </a:fontRef>
+                        </wps:style>
+                        <wps:bodyPr/>
+                      </wps:wsp>
+                      <wps:wsp>
+                        <wps:cNvPr id="93656156" name="Rectangle 93656156"/>
                         <wps:cNvSpPr/>
                         <wps:spPr>
                           <a:xfrm>
-                            <a:off x="328441" y="4039481"/>
-                            <a:ext cx="984885" cy="580390"/>
+                            <a:off x="4562624" y="3809999"/>
+                            <a:ext cx="877570" cy="315494"/>
                           </a:xfrm>
                           <a:prstGeom prst="rect">
                             <a:avLst/>
@@ -4405,22 +4333,398 @@
                           <w:txbxContent>
                             <w:p>
                               <w:pPr>
-                                <w:pStyle w:val="NormalWeb"/>
-                                <w:spacing w:before="0" w:beforeAutospacing="0" w:after="0" w:afterAutospacing="0" w:line="256" w:lineRule="auto"/>
+                                <w:spacing w:line="256" w:lineRule="auto"/>
                                 <w:jc w:val="center"/>
+                                <w:rPr>
+                                  <w:rFonts w:eastAsia="Calibri"/>
+                                </w:rPr>
                               </w:pPr>
                               <w:r>
                                 <w:rPr>
                                   <w:rFonts w:eastAsia="Calibri"/>
-                                  <w:sz w:val="20"/>
-                                  <w:szCs w:val="20"/>
                                 </w:rPr>
-                                <w:t>Water Temperature Sensor</w:t>
+                                <w:t>Buzzer</w:t>
                               </w:r>
                             </w:p>
                           </w:txbxContent>
                         </wps:txbx>
                         <wps:bodyPr rot="0" spcFirstLastPara="0" vert="horz" wrap="square" lIns="91440" tIns="45720" rIns="91440" bIns="45720" numCol="1" spcCol="0" rtlCol="0" fromWordArt="0" anchor="ctr" anchorCtr="0" forceAA="0" compatLnSpc="1">
+                          <a:prstTxWarp prst="textNoShape">
+                            <a:avLst/>
+                          </a:prstTxWarp>
+                          <a:noAutofit/>
+                        </wps:bodyPr>
+                      </wps:wsp>
+                      <wps:wsp>
+                        <wps:cNvPr id="1443667483" name="Straight Arrow Connector 1443667483"/>
+                        <wps:cNvCnPr/>
+                        <wps:spPr>
+                          <a:xfrm>
+                            <a:off x="4057799" y="3987215"/>
+                            <a:ext cx="504825" cy="0"/>
+                          </a:xfrm>
+                          <a:prstGeom prst="straightConnector1">
+                            <a:avLst/>
+                          </a:prstGeom>
+                          <a:ln w="19050">
+                            <a:solidFill>
+                              <a:schemeClr val="tx1"/>
+                            </a:solidFill>
+                            <a:tailEnd type="triangle"/>
+                          </a:ln>
+                        </wps:spPr>
+                        <wps:style>
+                          <a:lnRef idx="1">
+                            <a:schemeClr val="accent1"/>
+                          </a:lnRef>
+                          <a:fillRef idx="0">
+                            <a:schemeClr val="accent1"/>
+                          </a:fillRef>
+                          <a:effectRef idx="0">
+                            <a:schemeClr val="accent1"/>
+                          </a:effectRef>
+                          <a:fontRef idx="minor">
+                            <a:schemeClr val="tx1"/>
+                          </a:fontRef>
+                        </wps:style>
+                        <wps:bodyPr/>
+                      </wps:wsp>
+                      <wps:wsp>
+                        <wps:cNvPr id="304630817" name="Text Box 304630817"/>
+                        <wps:cNvSpPr txBox="1"/>
+                        <wps:spPr>
+                          <a:xfrm>
+                            <a:off x="2017942" y="978877"/>
+                            <a:ext cx="890954" cy="298939"/>
+                          </a:xfrm>
+                          <a:prstGeom prst="rect">
+                            <a:avLst/>
+                          </a:prstGeom>
+                          <a:noFill/>
+                          <a:ln w="6350">
+                            <a:noFill/>
+                          </a:ln>
+                        </wps:spPr>
+                        <wps:txbx>
+                          <w:txbxContent>
+                            <w:p>
+                              <w:r>
+                                <w:t>GPI022</w:t>
+                              </w:r>
+                            </w:p>
+                          </w:txbxContent>
+                        </wps:txbx>
+                        <wps:bodyPr rot="0" spcFirstLastPara="0" vertOverflow="overflow" horzOverflow="overflow" vert="horz" wrap="square" lIns="91440" tIns="45720" rIns="91440" bIns="45720" numCol="1" spcCol="0" rtlCol="0" fromWordArt="0" anchor="t" anchorCtr="0" forceAA="0" compatLnSpc="1">
+                          <a:prstTxWarp prst="textNoShape">
+                            <a:avLst/>
+                          </a:prstTxWarp>
+                          <a:noAutofit/>
+                        </wps:bodyPr>
+                      </wps:wsp>
+                      <wps:wsp>
+                        <wps:cNvPr id="1321446837" name="Text Box 1"/>
+                        <wps:cNvSpPr txBox="1"/>
+                        <wps:spPr>
+                          <a:xfrm>
+                            <a:off x="2026384" y="1541625"/>
+                            <a:ext cx="890905" cy="447781"/>
+                          </a:xfrm>
+                          <a:prstGeom prst="rect">
+                            <a:avLst/>
+                          </a:prstGeom>
+                          <a:noFill/>
+                          <a:ln w="6350">
+                            <a:noFill/>
+                          </a:ln>
+                        </wps:spPr>
+                        <wps:txbx>
+                          <w:txbxContent>
+                            <w:p>
+                              <w:pPr>
+                                <w:spacing w:line="254" w:lineRule="auto"/>
+                                <w:rPr>
+                                  <w:rFonts w:ascii="Calibri" w:eastAsia="Calibri" w:hAnsi="Calibri"/>
+                                </w:rPr>
+                              </w:pPr>
+                              <w:r>
+                                <w:rPr>
+                                  <w:rFonts w:ascii="Calibri" w:eastAsia="Calibri" w:hAnsi="Calibri"/>
+                                </w:rPr>
+                                <w:t>GPIO7,11,9,10</w:t>
+                              </w:r>
+                            </w:p>
+                          </w:txbxContent>
+                        </wps:txbx>
+                        <wps:bodyPr rot="0" spcFirstLastPara="0" vert="horz" wrap="square" lIns="91440" tIns="45720" rIns="91440" bIns="45720" numCol="1" spcCol="0" rtlCol="0" fromWordArt="0" anchor="t" anchorCtr="0" forceAA="0" compatLnSpc="1">
+                          <a:prstTxWarp prst="textNoShape">
+                            <a:avLst/>
+                          </a:prstTxWarp>
+                          <a:noAutofit/>
+                        </wps:bodyPr>
+                      </wps:wsp>
+                      <wps:wsp>
+                        <wps:cNvPr id="92736531" name="Text Box 1"/>
+                        <wps:cNvSpPr txBox="1"/>
+                        <wps:spPr>
+                          <a:xfrm>
+                            <a:off x="2017991" y="2729183"/>
+                            <a:ext cx="890905" cy="297815"/>
+                          </a:xfrm>
+                          <a:prstGeom prst="rect">
+                            <a:avLst/>
+                          </a:prstGeom>
+                          <a:noFill/>
+                          <a:ln w="6350">
+                            <a:noFill/>
+                          </a:ln>
+                        </wps:spPr>
+                        <wps:txbx>
+                          <w:txbxContent>
+                            <w:p>
+                              <w:pPr>
+                                <w:spacing w:line="254" w:lineRule="auto"/>
+                                <w:rPr>
+                                  <w:rFonts w:ascii="Calibri" w:eastAsia="Calibri" w:hAnsi="Calibri"/>
+                                </w:rPr>
+                              </w:pPr>
+                              <w:r>
+                                <w:rPr>
+                                  <w:rFonts w:ascii="Calibri" w:eastAsia="Calibri" w:hAnsi="Calibri"/>
+                                </w:rPr>
+                                <w:t>PWM</w:t>
+                              </w:r>
+                            </w:p>
+                          </w:txbxContent>
+                        </wps:txbx>
+                        <wps:bodyPr rot="0" spcFirstLastPara="0" vert="horz" wrap="square" lIns="91440" tIns="45720" rIns="91440" bIns="45720" numCol="1" spcCol="0" rtlCol="0" fromWordArt="0" anchor="t" anchorCtr="0" forceAA="0" compatLnSpc="1">
+                          <a:prstTxWarp prst="textNoShape">
+                            <a:avLst/>
+                          </a:prstTxWarp>
+                          <a:noAutofit/>
+                        </wps:bodyPr>
+                      </wps:wsp>
+                      <wps:wsp>
+                        <wps:cNvPr id="1251279559" name="Text Box 1"/>
+                        <wps:cNvSpPr txBox="1"/>
+                        <wps:spPr>
+                          <a:xfrm>
+                            <a:off x="3548626" y="1639864"/>
+                            <a:ext cx="890905" cy="297180"/>
+                          </a:xfrm>
+                          <a:prstGeom prst="rect">
+                            <a:avLst/>
+                          </a:prstGeom>
+                          <a:noFill/>
+                          <a:ln w="6350">
+                            <a:noFill/>
+                          </a:ln>
+                        </wps:spPr>
+                        <wps:txbx>
+                          <w:txbxContent>
+                            <w:p>
+                              <w:pPr>
+                                <w:spacing w:line="252" w:lineRule="auto"/>
+                                <w:rPr>
+                                  <w:rFonts w:ascii="Calibri" w:eastAsia="Calibri" w:hAnsi="Calibri"/>
+                                </w:rPr>
+                              </w:pPr>
+                              <w:r>
+                                <w:rPr>
+                                  <w:rFonts w:ascii="Calibri" w:eastAsia="Calibri" w:hAnsi="Calibri"/>
+                                </w:rPr>
+                                <w:t>PWM</w:t>
+                              </w:r>
+                            </w:p>
+                          </w:txbxContent>
+                        </wps:txbx>
+                        <wps:bodyPr rot="0" spcFirstLastPara="0" vert="horz" wrap="square" lIns="91440" tIns="45720" rIns="91440" bIns="45720" numCol="1" spcCol="0" rtlCol="0" fromWordArt="0" anchor="t" anchorCtr="0" forceAA="0" compatLnSpc="1">
+                          <a:prstTxWarp prst="textNoShape">
+                            <a:avLst/>
+                          </a:prstTxWarp>
+                          <a:noAutofit/>
+                        </wps:bodyPr>
+                      </wps:wsp>
+                      <wps:wsp>
+                        <wps:cNvPr id="2009360417" name="Text Box 1"/>
+                        <wps:cNvSpPr txBox="1"/>
+                        <wps:spPr>
+                          <a:xfrm>
+                            <a:off x="3480046" y="3843461"/>
+                            <a:ext cx="890905" cy="297180"/>
+                          </a:xfrm>
+                          <a:prstGeom prst="rect">
+                            <a:avLst/>
+                          </a:prstGeom>
+                          <a:noFill/>
+                          <a:ln w="6350">
+                            <a:noFill/>
+                          </a:ln>
+                        </wps:spPr>
+                        <wps:txbx>
+                          <w:txbxContent>
+                            <w:p>
+                              <w:pPr>
+                                <w:spacing w:line="252" w:lineRule="auto"/>
+                                <w:rPr>
+                                  <w:rFonts w:ascii="Calibri" w:eastAsia="Calibri" w:hAnsi="Calibri"/>
+                                </w:rPr>
+                              </w:pPr>
+                              <w:r>
+                                <w:rPr>
+                                  <w:rFonts w:ascii="Calibri" w:eastAsia="Calibri" w:hAnsi="Calibri"/>
+                                </w:rPr>
+                                <w:t>GPIO18</w:t>
+                              </w:r>
+                            </w:p>
+                          </w:txbxContent>
+                        </wps:txbx>
+                        <wps:bodyPr rot="0" spcFirstLastPara="0" vert="horz" wrap="square" lIns="91440" tIns="45720" rIns="91440" bIns="45720" numCol="1" spcCol="0" rtlCol="0" fromWordArt="0" anchor="t" anchorCtr="0" forceAA="0" compatLnSpc="1">
+                          <a:prstTxWarp prst="textNoShape">
+                            <a:avLst/>
+                          </a:prstTxWarp>
+                          <a:noAutofit/>
+                        </wps:bodyPr>
+                      </wps:wsp>
+                      <wps:wsp>
+                        <wps:cNvPr id="491187550" name="Text Box 1"/>
+                        <wps:cNvSpPr txBox="1"/>
+                        <wps:spPr>
+                          <a:xfrm>
+                            <a:off x="2034004" y="4335019"/>
+                            <a:ext cx="1440317" cy="951502"/>
+                          </a:xfrm>
+                          <a:prstGeom prst="rect">
+                            <a:avLst/>
+                          </a:prstGeom>
+                          <a:noFill/>
+                          <a:ln w="6350">
+                            <a:noFill/>
+                          </a:ln>
+                        </wps:spPr>
+                        <wps:txbx>
+                          <w:txbxContent>
+                            <w:p>
+                              <w:pPr>
+                                <w:spacing w:line="252" w:lineRule="auto"/>
+                                <w:rPr>
+                                  <w:rFonts w:ascii="Calibri" w:eastAsia="Calibri" w:hAnsi="Calibri"/>
+                                </w:rPr>
+                              </w:pPr>
+                              <w:r>
+                                <w:rPr>
+                                  <w:rFonts w:ascii="Calibri" w:eastAsia="Calibri" w:hAnsi="Calibri"/>
+                                </w:rPr>
+                                <w:t>GPIO6 / GPIO20 / GPIO19 / GPIO13 (Rows)</w:t>
+                              </w:r>
+                              <w:r>
+                                <w:rPr>
+                                  <w:rFonts w:ascii="Calibri" w:eastAsia="Calibri" w:hAnsi="Calibri"/>
+                                </w:rPr>
+                                <w:br/>
+                                <w:t>GPIO12 / GPIO5 / GPIO16 (Columns)</w:t>
+                              </w:r>
+                            </w:p>
+                          </w:txbxContent>
+                        </wps:txbx>
+                        <wps:bodyPr rot="0" spcFirstLastPara="0" vert="horz" wrap="square" lIns="91440" tIns="45720" rIns="91440" bIns="45720" numCol="1" spcCol="0" rtlCol="0" fromWordArt="0" anchor="t" anchorCtr="0" forceAA="0" compatLnSpc="1">
+                          <a:prstTxWarp prst="textNoShape">
+                            <a:avLst/>
+                          </a:prstTxWarp>
+                          <a:noAutofit/>
+                        </wps:bodyPr>
+                      </wps:wsp>
+                      <pic:pic xmlns:pic="http://schemas.openxmlformats.org/drawingml/2006/picture">
+                        <pic:nvPicPr>
+                          <pic:cNvPr id="775961052" name="Picture 775961052"/>
+                          <pic:cNvPicPr>
+                            <a:picLocks noChangeAspect="1"/>
+                          </pic:cNvPicPr>
+                        </pic:nvPicPr>
+                        <pic:blipFill>
+                          <a:blip r:embed="rId17"/>
+                          <a:stretch>
+                            <a:fillRect/>
+                          </a:stretch>
+                        </pic:blipFill>
+                        <pic:spPr>
+                          <a:xfrm>
+                            <a:off x="495300" y="3389249"/>
+                            <a:ext cx="721478" cy="663924"/>
+                          </a:xfrm>
+                          <a:prstGeom prst="rect">
+                            <a:avLst/>
+                          </a:prstGeom>
+                        </pic:spPr>
+                      </pic:pic>
+                      <wps:wsp>
+                        <wps:cNvPr id="1084488283" name="Straight Arrow Connector 1084488283"/>
+                        <wps:cNvCnPr/>
+                        <wps:spPr>
+                          <a:xfrm>
+                            <a:off x="1383129" y="3685200"/>
+                            <a:ext cx="643255" cy="0"/>
+                          </a:xfrm>
+                          <a:prstGeom prst="straightConnector1">
+                            <a:avLst/>
+                          </a:prstGeom>
+                          <a:ln w="19050">
+                            <a:solidFill>
+                              <a:schemeClr val="tx1"/>
+                            </a:solidFill>
+                            <a:tailEnd type="triangle"/>
+                          </a:ln>
+                        </wps:spPr>
+                        <wps:style>
+                          <a:lnRef idx="1">
+                            <a:schemeClr val="accent1"/>
+                          </a:lnRef>
+                          <a:fillRef idx="0">
+                            <a:schemeClr val="accent1"/>
+                          </a:fillRef>
+                          <a:effectRef idx="0">
+                            <a:schemeClr val="accent1"/>
+                          </a:effectRef>
+                          <a:fontRef idx="minor">
+                            <a:schemeClr val="tx1"/>
+                          </a:fontRef>
+                        </wps:style>
+                        <wps:bodyPr/>
+                      </wps:wsp>
+                      <wps:wsp>
+                        <wps:cNvPr id="1763530427" name="Text Box 1"/>
+                        <wps:cNvSpPr txBox="1"/>
+                        <wps:spPr>
+                          <a:xfrm>
+                            <a:off x="3502320" y="1115641"/>
+                            <a:ext cx="890905" cy="296545"/>
+                          </a:xfrm>
+                          <a:prstGeom prst="rect">
+                            <a:avLst/>
+                          </a:prstGeom>
+                          <a:noFill/>
+                          <a:ln w="6350">
+                            <a:noFill/>
+                          </a:ln>
+                        </wps:spPr>
+                        <wps:txbx>
+                          <w:txbxContent>
+                            <w:p>
+                              <w:pPr>
+                                <w:spacing w:line="252" w:lineRule="auto"/>
+                                <w:rPr>
+                                  <w:rFonts w:ascii="Calibri" w:eastAsia="Calibri" w:hAnsi="Calibri"/>
+                                </w:rPr>
+                              </w:pPr>
+                              <w:r>
+                                <w:rPr>
+                                  <w:rFonts w:ascii="Calibri" w:eastAsia="Calibri" w:hAnsi="Calibri"/>
+                                </w:rPr>
+                                <w:t>PWM</w:t>
+                              </w:r>
+                            </w:p>
+                          </w:txbxContent>
+                        </wps:txbx>
+                        <wps:bodyPr rot="0" spcFirstLastPara="0" vert="horz" wrap="square" lIns="91440" tIns="45720" rIns="91440" bIns="45720" numCol="1" spcCol="0" rtlCol="0" fromWordArt="0" anchor="t" anchorCtr="0" forceAA="0" compatLnSpc="1">
                           <a:prstTxWarp prst="textNoShape">
                             <a:avLst/>
                           </a:prstTxWarp>
@@ -4435,7 +4739,7 @@
           </mc:Choice>
           <mc:Fallback>
             <w:pict>
-              <v:group w14:anchorId="414B50A5" id="Canvas 30" o:spid="_x0000_s1026" editas="canvas" style="width:484.6pt;height:394.6pt;mso-position-horizontal-relative:char;mso-position-vertical-relative:line" coordsize="61544,50114" o:gfxdata="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